<commit_message>
Add new speeds and better GIME-X support.
Added GIME-X interface for Turbo operation including new 2.68 Mhz AND 9.54 Mhz.

Additionally - minor GIME-X code alignments in the addressing section added.
</commit_message>
<xml_diff>
--- a/docs/CoCo3FPGA.docx
+++ b/docs/CoCo3FPGA.docx
@@ -152,7 +152,7 @@
         <w:t>Ver 1.</w:t>
       </w:r>
       <w:r>
-        <w:t>2</w:t>
+        <w:t>3</w:t>
       </w:r>
       <w:r>
         <w:br w:type="page"/>
@@ -419,6 +419,791 @@
       <w:pPr>
         <w:spacing w:before="100" w:beforeAutospacing="1" w:after="100" w:afterAutospacing="1" w:line="240" w:lineRule="auto"/>
         <w:rPr>
+          <w:rFonts w:ascii="TimesNewRoman" w:eastAsia="Times New Roman" w:hAnsi="TimesNewRoman" w:cs="Times New Roman"/>
+          <w:color w:val="000000"/>
+          <w:sz w:val="18"/>
+          <w:szCs w:val="18"/>
+        </w:rPr>
+      </w:pPr>
+      <w:r>
+        <w:rPr>
+          <w:rFonts w:ascii="TimesNewRoman" w:eastAsia="Times New Roman" w:hAnsi="TimesNewRoman" w:cs="Times New Roman"/>
+          <w:color w:val="000000"/>
+          <w:sz w:val="18"/>
+          <w:szCs w:val="18"/>
+        </w:rPr>
+        <w:t xml:space="preserve">Beyond the 1.78 </w:t>
+      </w:r>
+      <w:proofErr w:type="spellStart"/>
+      <w:r>
+        <w:rPr>
+          <w:rFonts w:ascii="TimesNewRoman" w:eastAsia="Times New Roman" w:hAnsi="TimesNewRoman" w:cs="Times New Roman"/>
+          <w:color w:val="000000"/>
+          <w:sz w:val="18"/>
+          <w:szCs w:val="18"/>
+        </w:rPr>
+        <w:t>Mhz</w:t>
+      </w:r>
+      <w:proofErr w:type="spellEnd"/>
+      <w:r>
+        <w:rPr>
+          <w:rFonts w:ascii="TimesNewRoman" w:eastAsia="Times New Roman" w:hAnsi="TimesNewRoman" w:cs="Times New Roman"/>
+          <w:color w:val="000000"/>
+          <w:sz w:val="18"/>
+          <w:szCs w:val="18"/>
+        </w:rPr>
+        <w:t xml:space="preserve"> turbo speed, </w:t>
+      </w:r>
+      <w:proofErr w:type="spellStart"/>
+      <w:r>
+        <w:rPr>
+          <w:rFonts w:ascii="TimesNewRoman" w:eastAsia="Times New Roman" w:hAnsi="TimesNewRoman" w:cs="Times New Roman"/>
+          <w:color w:val="000000"/>
+          <w:sz w:val="18"/>
+          <w:szCs w:val="18"/>
+        </w:rPr>
+        <w:t>MiSTer</w:t>
+      </w:r>
+      <w:proofErr w:type="spellEnd"/>
+      <w:r>
+        <w:rPr>
+          <w:rFonts w:ascii="TimesNewRoman" w:eastAsia="Times New Roman" w:hAnsi="TimesNewRoman" w:cs="Times New Roman"/>
+          <w:color w:val="000000"/>
+          <w:sz w:val="18"/>
+          <w:szCs w:val="18"/>
+        </w:rPr>
+        <w:t xml:space="preserve"> CoCo3 </w:t>
+      </w:r>
+      <w:r>
+        <w:rPr>
+          <w:rFonts w:ascii="TimesNewRoman" w:eastAsia="Times New Roman" w:hAnsi="TimesNewRoman" w:cs="Times New Roman"/>
+          <w:color w:val="000000"/>
+          <w:sz w:val="18"/>
+          <w:szCs w:val="18"/>
+        </w:rPr>
+        <w:t xml:space="preserve">supports the GIMEX additional speed of 2.68 </w:t>
+      </w:r>
+      <w:proofErr w:type="spellStart"/>
+      <w:r>
+        <w:rPr>
+          <w:rFonts w:ascii="TimesNewRoman" w:eastAsia="Times New Roman" w:hAnsi="TimesNewRoman" w:cs="Times New Roman"/>
+          <w:color w:val="000000"/>
+          <w:sz w:val="18"/>
+          <w:szCs w:val="18"/>
+        </w:rPr>
+        <w:t>Mhz</w:t>
+      </w:r>
+      <w:proofErr w:type="spellEnd"/>
+      <w:r>
+        <w:rPr>
+          <w:rFonts w:ascii="TimesNewRoman" w:eastAsia="Times New Roman" w:hAnsi="TimesNewRoman" w:cs="Times New Roman"/>
+          <w:color w:val="000000"/>
+          <w:sz w:val="18"/>
+          <w:szCs w:val="18"/>
+        </w:rPr>
+        <w:t xml:space="preserve"> [and possible future speeds].  This is accomplished through some additions to the normal CoCo3 high speed selection. To get to the advanced speeds via register writes:</w:t>
+      </w:r>
+    </w:p>
+    <w:p>
+      <w:pPr>
+        <w:pStyle w:val="ListParagraph"/>
+        <w:numPr>
+          <w:ilvl w:val="0"/>
+          <w:numId w:val="2"/>
+        </w:numPr>
+        <w:spacing w:before="100" w:beforeAutospacing="1" w:after="100" w:afterAutospacing="1" w:line="240" w:lineRule="auto"/>
+        <w:rPr>
+          <w:rFonts w:ascii="TimesNewRoman" w:eastAsia="Times New Roman" w:hAnsi="TimesNewRoman" w:cs="Times New Roman"/>
+          <w:color w:val="000000"/>
+          <w:sz w:val="18"/>
+          <w:szCs w:val="18"/>
+        </w:rPr>
+      </w:pPr>
+      <w:r>
+        <w:rPr>
+          <w:rFonts w:ascii="TimesNewRoman" w:eastAsia="Times New Roman" w:hAnsi="TimesNewRoman" w:cs="Times New Roman"/>
+          <w:color w:val="000000"/>
+          <w:sz w:val="18"/>
+          <w:szCs w:val="18"/>
+        </w:rPr>
+        <w:t>Write any value to $FFD9</w:t>
+      </w:r>
+      <w:r>
+        <w:rPr>
+          <w:rFonts w:ascii="TimesNewRoman" w:eastAsia="Times New Roman" w:hAnsi="TimesNewRoman" w:cs="Times New Roman"/>
+          <w:color w:val="000000"/>
+          <w:sz w:val="18"/>
+          <w:szCs w:val="18"/>
+        </w:rPr>
+        <w:tab/>
+      </w:r>
+      <w:r>
+        <w:rPr>
+          <w:rFonts w:ascii="TimesNewRoman" w:eastAsia="Times New Roman" w:hAnsi="TimesNewRoman" w:cs="Times New Roman"/>
+          <w:color w:val="000000"/>
+          <w:sz w:val="18"/>
+          <w:szCs w:val="18"/>
+        </w:rPr>
+        <w:tab/>
+      </w:r>
+      <w:r>
+        <w:rPr>
+          <w:rFonts w:ascii="TimesNewRoman" w:eastAsia="Times New Roman" w:hAnsi="TimesNewRoman" w:cs="Times New Roman"/>
+          <w:color w:val="000000"/>
+          <w:sz w:val="18"/>
+          <w:szCs w:val="18"/>
+        </w:rPr>
+        <w:tab/>
+      </w:r>
+      <w:r>
+        <w:rPr>
+          <w:rFonts w:ascii="TimesNewRoman" w:eastAsia="Times New Roman" w:hAnsi="TimesNewRoman" w:cs="Times New Roman"/>
+          <w:color w:val="000000"/>
+          <w:sz w:val="18"/>
+          <w:szCs w:val="18"/>
+        </w:rPr>
+        <w:tab/>
+      </w:r>
+      <w:r>
+        <w:rPr>
+          <w:rFonts w:ascii="TimesNewRoman" w:eastAsia="Times New Roman" w:hAnsi="TimesNewRoman" w:cs="Times New Roman"/>
+          <w:color w:val="000000"/>
+          <w:sz w:val="18"/>
+          <w:szCs w:val="18"/>
+        </w:rPr>
+        <w:tab/>
+      </w:r>
+      <w:r>
+        <w:rPr>
+          <w:rFonts w:ascii="TimesNewRoman" w:eastAsia="Times New Roman" w:hAnsi="TimesNewRoman" w:cs="Times New Roman"/>
+          <w:color w:val="000000"/>
+          <w:sz w:val="18"/>
+          <w:szCs w:val="18"/>
+        </w:rPr>
+        <w:tab/>
+        <w:t xml:space="preserve">Speed: 1.78 </w:t>
+      </w:r>
+      <w:proofErr w:type="spellStart"/>
+      <w:r>
+        <w:rPr>
+          <w:rFonts w:ascii="TimesNewRoman" w:eastAsia="Times New Roman" w:hAnsi="TimesNewRoman" w:cs="Times New Roman"/>
+          <w:color w:val="000000"/>
+          <w:sz w:val="18"/>
+          <w:szCs w:val="18"/>
+        </w:rPr>
+        <w:t>Mhz</w:t>
+      </w:r>
+      <w:proofErr w:type="spellEnd"/>
+    </w:p>
+    <w:p>
+      <w:pPr>
+        <w:pStyle w:val="ListParagraph"/>
+        <w:numPr>
+          <w:ilvl w:val="0"/>
+          <w:numId w:val="2"/>
+        </w:numPr>
+        <w:spacing w:before="100" w:beforeAutospacing="1" w:after="100" w:afterAutospacing="1" w:line="240" w:lineRule="auto"/>
+        <w:rPr>
+          <w:rFonts w:ascii="TimesNewRoman" w:eastAsia="Times New Roman" w:hAnsi="TimesNewRoman" w:cs="Times New Roman"/>
+          <w:color w:val="000000"/>
+          <w:sz w:val="18"/>
+          <w:szCs w:val="18"/>
+        </w:rPr>
+      </w:pPr>
+      <w:r>
+        <w:rPr>
+          <w:rFonts w:ascii="TimesNewRoman" w:eastAsia="Times New Roman" w:hAnsi="TimesNewRoman" w:cs="Times New Roman"/>
+          <w:color w:val="000000"/>
+          <w:sz w:val="18"/>
+          <w:szCs w:val="18"/>
+        </w:rPr>
+        <w:t>AFTER the first write to $FFD9, write a special speed value to $FFD9</w:t>
+      </w:r>
+    </w:p>
+    <w:p>
+      <w:pPr>
+        <w:spacing w:after="0" w:line="240" w:lineRule="auto"/>
+        <w:ind w:left="1080"/>
+        <w:rPr>
+          <w:rFonts w:ascii="TimesNewRoman" w:eastAsia="Times New Roman" w:hAnsi="TimesNewRoman" w:cs="Times New Roman"/>
+          <w:color w:val="000000"/>
+          <w:sz w:val="18"/>
+          <w:szCs w:val="18"/>
+        </w:rPr>
+      </w:pPr>
+      <w:r>
+        <w:rPr>
+          <w:rFonts w:ascii="TimesNewRoman" w:eastAsia="Times New Roman" w:hAnsi="TimesNewRoman" w:cs="Times New Roman"/>
+          <w:color w:val="000000"/>
+          <w:sz w:val="18"/>
+          <w:szCs w:val="18"/>
+        </w:rPr>
+        <w:t>Values:</w:t>
+      </w:r>
+    </w:p>
+    <w:p>
+      <w:pPr>
+        <w:spacing w:after="0" w:line="240" w:lineRule="auto"/>
+        <w:ind w:left="1080"/>
+        <w:rPr>
+          <w:rFonts w:ascii="TimesNewRoman" w:eastAsia="Times New Roman" w:hAnsi="TimesNewRoman" w:cs="Times New Roman"/>
+          <w:color w:val="000000"/>
+          <w:sz w:val="18"/>
+          <w:szCs w:val="18"/>
+        </w:rPr>
+      </w:pPr>
+      <w:r>
+        <w:rPr>
+          <w:rFonts w:ascii="TimesNewRoman" w:eastAsia="Times New Roman" w:hAnsi="TimesNewRoman" w:cs="Times New Roman"/>
+          <w:color w:val="000000"/>
+          <w:sz w:val="18"/>
+          <w:szCs w:val="18"/>
+        </w:rPr>
+        <w:t>$A5</w:t>
+      </w:r>
+      <w:r>
+        <w:rPr>
+          <w:rFonts w:ascii="TimesNewRoman" w:eastAsia="Times New Roman" w:hAnsi="TimesNewRoman" w:cs="Times New Roman"/>
+          <w:color w:val="000000"/>
+          <w:sz w:val="18"/>
+          <w:szCs w:val="18"/>
+        </w:rPr>
+        <w:tab/>
+      </w:r>
+      <w:r>
+        <w:rPr>
+          <w:rFonts w:ascii="TimesNewRoman" w:eastAsia="Times New Roman" w:hAnsi="TimesNewRoman" w:cs="Times New Roman"/>
+          <w:color w:val="000000"/>
+          <w:sz w:val="18"/>
+          <w:szCs w:val="18"/>
+        </w:rPr>
+        <w:tab/>
+      </w:r>
+      <w:r>
+        <w:rPr>
+          <w:rFonts w:ascii="TimesNewRoman" w:eastAsia="Times New Roman" w:hAnsi="TimesNewRoman" w:cs="Times New Roman"/>
+          <w:color w:val="000000"/>
+          <w:sz w:val="18"/>
+          <w:szCs w:val="18"/>
+        </w:rPr>
+        <w:tab/>
+      </w:r>
+      <w:r>
+        <w:rPr>
+          <w:rFonts w:ascii="TimesNewRoman" w:eastAsia="Times New Roman" w:hAnsi="TimesNewRoman" w:cs="Times New Roman"/>
+          <w:color w:val="000000"/>
+          <w:sz w:val="18"/>
+          <w:szCs w:val="18"/>
+        </w:rPr>
+        <w:tab/>
+      </w:r>
+      <w:r>
+        <w:rPr>
+          <w:rFonts w:ascii="TimesNewRoman" w:eastAsia="Times New Roman" w:hAnsi="TimesNewRoman" w:cs="Times New Roman"/>
+          <w:color w:val="000000"/>
+          <w:sz w:val="18"/>
+          <w:szCs w:val="18"/>
+        </w:rPr>
+        <w:tab/>
+      </w:r>
+      <w:r>
+        <w:rPr>
+          <w:rFonts w:ascii="TimesNewRoman" w:eastAsia="Times New Roman" w:hAnsi="TimesNewRoman" w:cs="Times New Roman"/>
+          <w:color w:val="000000"/>
+          <w:sz w:val="18"/>
+          <w:szCs w:val="18"/>
+        </w:rPr>
+        <w:tab/>
+      </w:r>
+      <w:r>
+        <w:rPr>
+          <w:rFonts w:ascii="TimesNewRoman" w:eastAsia="Times New Roman" w:hAnsi="TimesNewRoman" w:cs="Times New Roman"/>
+          <w:color w:val="000000"/>
+          <w:sz w:val="18"/>
+          <w:szCs w:val="18"/>
+        </w:rPr>
+        <w:tab/>
+      </w:r>
+      <w:r>
+        <w:rPr>
+          <w:rFonts w:ascii="TimesNewRoman" w:eastAsia="Times New Roman" w:hAnsi="TimesNewRoman" w:cs="Times New Roman"/>
+          <w:color w:val="000000"/>
+          <w:sz w:val="18"/>
+          <w:szCs w:val="18"/>
+        </w:rPr>
+        <w:tab/>
+      </w:r>
+      <w:r>
+        <w:rPr>
+          <w:rFonts w:ascii="TimesNewRoman" w:eastAsia="Times New Roman" w:hAnsi="TimesNewRoman" w:cs="Times New Roman"/>
+          <w:color w:val="000000"/>
+          <w:sz w:val="18"/>
+          <w:szCs w:val="18"/>
+        </w:rPr>
+        <w:tab/>
+        <w:t xml:space="preserve">Speed: 2.68 </w:t>
+      </w:r>
+      <w:proofErr w:type="spellStart"/>
+      <w:r>
+        <w:rPr>
+          <w:rFonts w:ascii="TimesNewRoman" w:eastAsia="Times New Roman" w:hAnsi="TimesNewRoman" w:cs="Times New Roman"/>
+          <w:color w:val="000000"/>
+          <w:sz w:val="18"/>
+          <w:szCs w:val="18"/>
+        </w:rPr>
+        <w:t>Mhz</w:t>
+      </w:r>
+      <w:proofErr w:type="spellEnd"/>
+    </w:p>
+    <w:p>
+      <w:pPr>
+        <w:spacing w:after="0" w:line="240" w:lineRule="auto"/>
+        <w:ind w:left="1080"/>
+        <w:rPr>
+          <w:rFonts w:ascii="TimesNewRoman" w:eastAsia="Times New Roman" w:hAnsi="TimesNewRoman" w:cs="Times New Roman"/>
+          <w:color w:val="000000"/>
+          <w:sz w:val="18"/>
+          <w:szCs w:val="18"/>
+        </w:rPr>
+      </w:pPr>
+      <w:r>
+        <w:rPr>
+          <w:rFonts w:ascii="TimesNewRoman" w:eastAsia="Times New Roman" w:hAnsi="TimesNewRoman" w:cs="Times New Roman"/>
+          <w:color w:val="000000"/>
+          <w:sz w:val="18"/>
+          <w:szCs w:val="18"/>
+        </w:rPr>
+        <w:t>$45</w:t>
+      </w:r>
+      <w:r>
+        <w:rPr>
+          <w:rFonts w:ascii="TimesNewRoman" w:eastAsia="Times New Roman" w:hAnsi="TimesNewRoman" w:cs="Times New Roman"/>
+          <w:color w:val="000000"/>
+          <w:sz w:val="18"/>
+          <w:szCs w:val="18"/>
+        </w:rPr>
+        <w:tab/>
+      </w:r>
+      <w:r>
+        <w:rPr>
+          <w:rFonts w:ascii="TimesNewRoman" w:eastAsia="Times New Roman" w:hAnsi="TimesNewRoman" w:cs="Times New Roman"/>
+          <w:color w:val="000000"/>
+          <w:sz w:val="18"/>
+          <w:szCs w:val="18"/>
+        </w:rPr>
+        <w:tab/>
+      </w:r>
+      <w:r>
+        <w:rPr>
+          <w:rFonts w:ascii="TimesNewRoman" w:eastAsia="Times New Roman" w:hAnsi="TimesNewRoman" w:cs="Times New Roman"/>
+          <w:color w:val="000000"/>
+          <w:sz w:val="18"/>
+          <w:szCs w:val="18"/>
+        </w:rPr>
+        <w:tab/>
+      </w:r>
+      <w:r>
+        <w:rPr>
+          <w:rFonts w:ascii="TimesNewRoman" w:eastAsia="Times New Roman" w:hAnsi="TimesNewRoman" w:cs="Times New Roman"/>
+          <w:color w:val="000000"/>
+          <w:sz w:val="18"/>
+          <w:szCs w:val="18"/>
+        </w:rPr>
+        <w:tab/>
+      </w:r>
+      <w:r>
+        <w:rPr>
+          <w:rFonts w:ascii="TimesNewRoman" w:eastAsia="Times New Roman" w:hAnsi="TimesNewRoman" w:cs="Times New Roman"/>
+          <w:color w:val="000000"/>
+          <w:sz w:val="18"/>
+          <w:szCs w:val="18"/>
+        </w:rPr>
+        <w:tab/>
+      </w:r>
+      <w:r>
+        <w:rPr>
+          <w:rFonts w:ascii="TimesNewRoman" w:eastAsia="Times New Roman" w:hAnsi="TimesNewRoman" w:cs="Times New Roman"/>
+          <w:color w:val="000000"/>
+          <w:sz w:val="18"/>
+          <w:szCs w:val="18"/>
+        </w:rPr>
+        <w:tab/>
+      </w:r>
+      <w:r>
+        <w:rPr>
+          <w:rFonts w:ascii="TimesNewRoman" w:eastAsia="Times New Roman" w:hAnsi="TimesNewRoman" w:cs="Times New Roman"/>
+          <w:color w:val="000000"/>
+          <w:sz w:val="18"/>
+          <w:szCs w:val="18"/>
+        </w:rPr>
+        <w:tab/>
+      </w:r>
+      <w:r>
+        <w:rPr>
+          <w:rFonts w:ascii="TimesNewRoman" w:eastAsia="Times New Roman" w:hAnsi="TimesNewRoman" w:cs="Times New Roman"/>
+          <w:color w:val="000000"/>
+          <w:sz w:val="18"/>
+          <w:szCs w:val="18"/>
+        </w:rPr>
+        <w:tab/>
+      </w:r>
+      <w:r>
+        <w:rPr>
+          <w:rFonts w:ascii="TimesNewRoman" w:eastAsia="Times New Roman" w:hAnsi="TimesNewRoman" w:cs="Times New Roman"/>
+          <w:color w:val="000000"/>
+          <w:sz w:val="18"/>
+          <w:szCs w:val="18"/>
+        </w:rPr>
+        <w:tab/>
+        <w:t xml:space="preserve">Speed: 7.16 </w:t>
+      </w:r>
+      <w:proofErr w:type="spellStart"/>
+      <w:r>
+        <w:rPr>
+          <w:rFonts w:ascii="TimesNewRoman" w:eastAsia="Times New Roman" w:hAnsi="TimesNewRoman" w:cs="Times New Roman"/>
+          <w:color w:val="000000"/>
+          <w:sz w:val="18"/>
+          <w:szCs w:val="18"/>
+        </w:rPr>
+        <w:t>Mhz</w:t>
+      </w:r>
+      <w:proofErr w:type="spellEnd"/>
+    </w:p>
+    <w:p>
+      <w:pPr>
+        <w:spacing w:after="0" w:line="240" w:lineRule="auto"/>
+        <w:ind w:left="1080"/>
+        <w:rPr>
+          <w:rFonts w:ascii="TimesNewRoman" w:eastAsia="Times New Roman" w:hAnsi="TimesNewRoman" w:cs="Times New Roman"/>
+          <w:color w:val="000000"/>
+          <w:sz w:val="18"/>
+          <w:szCs w:val="18"/>
+        </w:rPr>
+      </w:pPr>
+      <w:r>
+        <w:rPr>
+          <w:rFonts w:ascii="TimesNewRoman" w:eastAsia="Times New Roman" w:hAnsi="TimesNewRoman" w:cs="Times New Roman"/>
+          <w:color w:val="000000"/>
+          <w:sz w:val="18"/>
+          <w:szCs w:val="18"/>
+        </w:rPr>
+        <w:t>$05</w:t>
+      </w:r>
+      <w:r>
+        <w:rPr>
+          <w:rFonts w:ascii="TimesNewRoman" w:eastAsia="Times New Roman" w:hAnsi="TimesNewRoman" w:cs="Times New Roman"/>
+          <w:color w:val="000000"/>
+          <w:sz w:val="18"/>
+          <w:szCs w:val="18"/>
+        </w:rPr>
+        <w:tab/>
+      </w:r>
+      <w:r>
+        <w:rPr>
+          <w:rFonts w:ascii="TimesNewRoman" w:eastAsia="Times New Roman" w:hAnsi="TimesNewRoman" w:cs="Times New Roman"/>
+          <w:color w:val="000000"/>
+          <w:sz w:val="18"/>
+          <w:szCs w:val="18"/>
+        </w:rPr>
+        <w:tab/>
+      </w:r>
+      <w:r>
+        <w:rPr>
+          <w:rFonts w:ascii="TimesNewRoman" w:eastAsia="Times New Roman" w:hAnsi="TimesNewRoman" w:cs="Times New Roman"/>
+          <w:color w:val="000000"/>
+          <w:sz w:val="18"/>
+          <w:szCs w:val="18"/>
+        </w:rPr>
+        <w:tab/>
+      </w:r>
+      <w:r>
+        <w:rPr>
+          <w:rFonts w:ascii="TimesNewRoman" w:eastAsia="Times New Roman" w:hAnsi="TimesNewRoman" w:cs="Times New Roman"/>
+          <w:color w:val="000000"/>
+          <w:sz w:val="18"/>
+          <w:szCs w:val="18"/>
+        </w:rPr>
+        <w:tab/>
+      </w:r>
+      <w:r>
+        <w:rPr>
+          <w:rFonts w:ascii="TimesNewRoman" w:eastAsia="Times New Roman" w:hAnsi="TimesNewRoman" w:cs="Times New Roman"/>
+          <w:color w:val="000000"/>
+          <w:sz w:val="18"/>
+          <w:szCs w:val="18"/>
+        </w:rPr>
+        <w:tab/>
+      </w:r>
+      <w:r>
+        <w:rPr>
+          <w:rFonts w:ascii="TimesNewRoman" w:eastAsia="Times New Roman" w:hAnsi="TimesNewRoman" w:cs="Times New Roman"/>
+          <w:color w:val="000000"/>
+          <w:sz w:val="18"/>
+          <w:szCs w:val="18"/>
+        </w:rPr>
+        <w:tab/>
+      </w:r>
+      <w:r>
+        <w:rPr>
+          <w:rFonts w:ascii="TimesNewRoman" w:eastAsia="Times New Roman" w:hAnsi="TimesNewRoman" w:cs="Times New Roman"/>
+          <w:color w:val="000000"/>
+          <w:sz w:val="18"/>
+          <w:szCs w:val="18"/>
+        </w:rPr>
+        <w:tab/>
+      </w:r>
+      <w:r>
+        <w:rPr>
+          <w:rFonts w:ascii="TimesNewRoman" w:eastAsia="Times New Roman" w:hAnsi="TimesNewRoman" w:cs="Times New Roman"/>
+          <w:color w:val="000000"/>
+          <w:sz w:val="18"/>
+          <w:szCs w:val="18"/>
+        </w:rPr>
+        <w:tab/>
+      </w:r>
+      <w:r>
+        <w:rPr>
+          <w:rFonts w:ascii="TimesNewRoman" w:eastAsia="Times New Roman" w:hAnsi="TimesNewRoman" w:cs="Times New Roman"/>
+          <w:color w:val="000000"/>
+          <w:sz w:val="18"/>
+          <w:szCs w:val="18"/>
+        </w:rPr>
+        <w:tab/>
+        <w:t>Speed: [Highest Supported]</w:t>
+      </w:r>
+    </w:p>
+    <w:p>
+      <w:pPr>
+        <w:spacing w:after="0" w:line="240" w:lineRule="auto"/>
+        <w:ind w:left="1080"/>
+        <w:rPr>
+          <w:rFonts w:ascii="TimesNewRoman" w:eastAsia="Times New Roman" w:hAnsi="TimesNewRoman" w:cs="Times New Roman"/>
+          <w:color w:val="000000"/>
+          <w:sz w:val="18"/>
+          <w:szCs w:val="18"/>
+        </w:rPr>
+      </w:pPr>
+      <w:r>
+        <w:rPr>
+          <w:rFonts w:ascii="TimesNewRoman" w:eastAsia="Times New Roman" w:hAnsi="TimesNewRoman" w:cs="Times New Roman"/>
+          <w:color w:val="000000"/>
+          <w:sz w:val="18"/>
+          <w:szCs w:val="18"/>
+        </w:rPr>
+        <w:tab/>
+      </w:r>
+      <w:r>
+        <w:rPr>
+          <w:rFonts w:ascii="TimesNewRoman" w:eastAsia="Times New Roman" w:hAnsi="TimesNewRoman" w:cs="Times New Roman"/>
+          <w:color w:val="000000"/>
+          <w:sz w:val="18"/>
+          <w:szCs w:val="18"/>
+        </w:rPr>
+        <w:tab/>
+      </w:r>
+      <w:r>
+        <w:rPr>
+          <w:rFonts w:ascii="TimesNewRoman" w:eastAsia="Times New Roman" w:hAnsi="TimesNewRoman" w:cs="Times New Roman"/>
+          <w:color w:val="000000"/>
+          <w:sz w:val="18"/>
+          <w:szCs w:val="18"/>
+        </w:rPr>
+        <w:tab/>
+      </w:r>
+      <w:r>
+        <w:rPr>
+          <w:rFonts w:ascii="TimesNewRoman" w:eastAsia="Times New Roman" w:hAnsi="TimesNewRoman" w:cs="Times New Roman"/>
+          <w:color w:val="000000"/>
+          <w:sz w:val="18"/>
+          <w:szCs w:val="18"/>
+        </w:rPr>
+        <w:tab/>
+      </w:r>
+      <w:r>
+        <w:rPr>
+          <w:rFonts w:ascii="TimesNewRoman" w:eastAsia="Times New Roman" w:hAnsi="TimesNewRoman" w:cs="Times New Roman"/>
+          <w:color w:val="000000"/>
+          <w:sz w:val="18"/>
+          <w:szCs w:val="18"/>
+        </w:rPr>
+        <w:tab/>
+      </w:r>
+      <w:r>
+        <w:rPr>
+          <w:rFonts w:ascii="TimesNewRoman" w:eastAsia="Times New Roman" w:hAnsi="TimesNewRoman" w:cs="Times New Roman"/>
+          <w:color w:val="000000"/>
+          <w:sz w:val="18"/>
+          <w:szCs w:val="18"/>
+        </w:rPr>
+        <w:tab/>
+      </w:r>
+      <w:r>
+        <w:rPr>
+          <w:rFonts w:ascii="TimesNewRoman" w:eastAsia="Times New Roman" w:hAnsi="TimesNewRoman" w:cs="Times New Roman"/>
+          <w:color w:val="000000"/>
+          <w:sz w:val="18"/>
+          <w:szCs w:val="18"/>
+        </w:rPr>
+        <w:tab/>
+      </w:r>
+      <w:r>
+        <w:rPr>
+          <w:rFonts w:ascii="TimesNewRoman" w:eastAsia="Times New Roman" w:hAnsi="TimesNewRoman" w:cs="Times New Roman"/>
+          <w:color w:val="000000"/>
+          <w:sz w:val="18"/>
+          <w:szCs w:val="18"/>
+        </w:rPr>
+        <w:tab/>
+      </w:r>
+      <w:r>
+        <w:rPr>
+          <w:rFonts w:ascii="TimesNewRoman" w:eastAsia="Times New Roman" w:hAnsi="TimesNewRoman" w:cs="Times New Roman"/>
+          <w:color w:val="000000"/>
+          <w:sz w:val="18"/>
+          <w:szCs w:val="18"/>
+        </w:rPr>
+        <w:tab/>
+        <w:t xml:space="preserve">[ On </w:t>
+      </w:r>
+      <w:proofErr w:type="spellStart"/>
+      <w:r>
+        <w:rPr>
+          <w:rFonts w:ascii="TimesNewRoman" w:eastAsia="Times New Roman" w:hAnsi="TimesNewRoman" w:cs="Times New Roman"/>
+          <w:color w:val="000000"/>
+          <w:sz w:val="18"/>
+          <w:szCs w:val="18"/>
+        </w:rPr>
+        <w:t>MiSTer</w:t>
+      </w:r>
+      <w:proofErr w:type="spellEnd"/>
+      <w:r>
+        <w:rPr>
+          <w:rFonts w:ascii="TimesNewRoman" w:eastAsia="Times New Roman" w:hAnsi="TimesNewRoman" w:cs="Times New Roman"/>
+          <w:color w:val="000000"/>
+          <w:sz w:val="18"/>
+          <w:szCs w:val="18"/>
+        </w:rPr>
+        <w:t xml:space="preserve"> CoCo3 this is</w:t>
+      </w:r>
+    </w:p>
+    <w:p>
+      <w:pPr>
+        <w:spacing w:after="0" w:line="240" w:lineRule="auto"/>
+        <w:ind w:left="1080"/>
+        <w:rPr>
+          <w:rFonts w:ascii="TimesNewRoman" w:eastAsia="Times New Roman" w:hAnsi="TimesNewRoman" w:cs="Times New Roman"/>
+          <w:color w:val="000000"/>
+          <w:sz w:val="18"/>
+          <w:szCs w:val="18"/>
+        </w:rPr>
+      </w:pPr>
+      <w:r>
+        <w:rPr>
+          <w:rFonts w:ascii="TimesNewRoman" w:eastAsia="Times New Roman" w:hAnsi="TimesNewRoman" w:cs="Times New Roman"/>
+          <w:color w:val="000000"/>
+          <w:sz w:val="18"/>
+          <w:szCs w:val="18"/>
+        </w:rPr>
+        <w:tab/>
+      </w:r>
+      <w:r>
+        <w:rPr>
+          <w:rFonts w:ascii="TimesNewRoman" w:eastAsia="Times New Roman" w:hAnsi="TimesNewRoman" w:cs="Times New Roman"/>
+          <w:color w:val="000000"/>
+          <w:sz w:val="18"/>
+          <w:szCs w:val="18"/>
+        </w:rPr>
+        <w:tab/>
+      </w:r>
+      <w:r>
+        <w:rPr>
+          <w:rFonts w:ascii="TimesNewRoman" w:eastAsia="Times New Roman" w:hAnsi="TimesNewRoman" w:cs="Times New Roman"/>
+          <w:color w:val="000000"/>
+          <w:sz w:val="18"/>
+          <w:szCs w:val="18"/>
+        </w:rPr>
+        <w:tab/>
+      </w:r>
+      <w:r>
+        <w:rPr>
+          <w:rFonts w:ascii="TimesNewRoman" w:eastAsia="Times New Roman" w:hAnsi="TimesNewRoman" w:cs="Times New Roman"/>
+          <w:color w:val="000000"/>
+          <w:sz w:val="18"/>
+          <w:szCs w:val="18"/>
+        </w:rPr>
+        <w:tab/>
+      </w:r>
+      <w:r>
+        <w:rPr>
+          <w:rFonts w:ascii="TimesNewRoman" w:eastAsia="Times New Roman" w:hAnsi="TimesNewRoman" w:cs="Times New Roman"/>
+          <w:color w:val="000000"/>
+          <w:sz w:val="18"/>
+          <w:szCs w:val="18"/>
+        </w:rPr>
+        <w:tab/>
+      </w:r>
+      <w:r>
+        <w:rPr>
+          <w:rFonts w:ascii="TimesNewRoman" w:eastAsia="Times New Roman" w:hAnsi="TimesNewRoman" w:cs="Times New Roman"/>
+          <w:color w:val="000000"/>
+          <w:sz w:val="18"/>
+          <w:szCs w:val="18"/>
+        </w:rPr>
+        <w:tab/>
+      </w:r>
+      <w:r>
+        <w:rPr>
+          <w:rFonts w:ascii="TimesNewRoman" w:eastAsia="Times New Roman" w:hAnsi="TimesNewRoman" w:cs="Times New Roman"/>
+          <w:color w:val="000000"/>
+          <w:sz w:val="18"/>
+          <w:szCs w:val="18"/>
+        </w:rPr>
+        <w:tab/>
+      </w:r>
+      <w:r>
+        <w:rPr>
+          <w:rFonts w:ascii="TimesNewRoman" w:eastAsia="Times New Roman" w:hAnsi="TimesNewRoman" w:cs="Times New Roman"/>
+          <w:color w:val="000000"/>
+          <w:sz w:val="18"/>
+          <w:szCs w:val="18"/>
+        </w:rPr>
+        <w:tab/>
+      </w:r>
+      <w:r>
+        <w:rPr>
+          <w:rFonts w:ascii="TimesNewRoman" w:eastAsia="Times New Roman" w:hAnsi="TimesNewRoman" w:cs="Times New Roman"/>
+          <w:color w:val="000000"/>
+          <w:sz w:val="18"/>
+          <w:szCs w:val="18"/>
+        </w:rPr>
+        <w:tab/>
+        <w:t xml:space="preserve">9.54 </w:t>
+      </w:r>
+      <w:proofErr w:type="spellStart"/>
+      <w:r>
+        <w:rPr>
+          <w:rFonts w:ascii="TimesNewRoman" w:eastAsia="Times New Roman" w:hAnsi="TimesNewRoman" w:cs="Times New Roman"/>
+          <w:color w:val="000000"/>
+          <w:sz w:val="18"/>
+          <w:szCs w:val="18"/>
+        </w:rPr>
+        <w:t>Mhz</w:t>
+      </w:r>
+      <w:proofErr w:type="spellEnd"/>
+      <w:r>
+        <w:rPr>
+          <w:rFonts w:ascii="TimesNewRoman" w:eastAsia="Times New Roman" w:hAnsi="TimesNewRoman" w:cs="Times New Roman"/>
+          <w:color w:val="000000"/>
+          <w:sz w:val="18"/>
+          <w:szCs w:val="18"/>
+        </w:rPr>
+        <w:t>]</w:t>
+      </w:r>
+    </w:p>
+    <w:p>
+      <w:pPr>
+        <w:spacing w:before="100" w:beforeAutospacing="1" w:after="100" w:afterAutospacing="1" w:line="240" w:lineRule="auto"/>
+        <w:rPr>
           <w:rFonts w:ascii="Times New Roman" w:eastAsia="Times New Roman" w:hAnsi="Times New Roman" w:cs="Times New Roman"/>
           <w:sz w:val="24"/>
           <w:szCs w:val="24"/>
@@ -487,7 +1272,16 @@
           <w:sz w:val="18"/>
           <w:szCs w:val="18"/>
         </w:rPr>
-        <w:t xml:space="preserve"> (OSD), there are additional “Turbo” speeds of 3.58 MHz and 7.16 </w:t>
+        <w:t xml:space="preserve"> (OSD), the additional “Turbo” speeds of </w:t>
+      </w:r>
+      <w:r>
+        <w:rPr>
+          <w:rFonts w:ascii="TimesNewRoman" w:eastAsia="Times New Roman" w:hAnsi="TimesNewRoman" w:cs="Times New Roman"/>
+          <w:color w:val="000000"/>
+          <w:sz w:val="18"/>
+          <w:szCs w:val="18"/>
+        </w:rPr>
+        <w:t xml:space="preserve">2.68 </w:t>
       </w:r>
       <w:proofErr w:type="spellStart"/>
       <w:r>
@@ -507,7 +1301,34 @@
           <w:sz w:val="18"/>
           <w:szCs w:val="18"/>
         </w:rPr>
-        <w:t xml:space="preserve"> selectable. Other versions of CoCO3FPGA have run at 25 MHz, but the </w:t>
+        <w:t xml:space="preserve">, </w:t>
+      </w:r>
+      <w:r>
+        <w:rPr>
+          <w:rFonts w:ascii="TimesNewRoman" w:eastAsia="Times New Roman" w:hAnsi="TimesNewRoman" w:cs="Times New Roman"/>
+          <w:color w:val="000000"/>
+          <w:sz w:val="18"/>
+          <w:szCs w:val="18"/>
+        </w:rPr>
+        <w:t>3.58 MHz</w:t>
+      </w:r>
+      <w:r>
+        <w:rPr>
+          <w:rFonts w:ascii="TimesNewRoman" w:eastAsia="Times New Roman" w:hAnsi="TimesNewRoman" w:cs="Times New Roman"/>
+          <w:color w:val="000000"/>
+          <w:sz w:val="18"/>
+          <w:szCs w:val="18"/>
+        </w:rPr>
+        <w:t>,</w:t>
+      </w:r>
+      <w:r>
+        <w:rPr>
+          <w:rFonts w:ascii="TimesNewRoman" w:eastAsia="Times New Roman" w:hAnsi="TimesNewRoman" w:cs="Times New Roman"/>
+          <w:color w:val="000000"/>
+          <w:sz w:val="18"/>
+          <w:szCs w:val="18"/>
+        </w:rPr>
+        <w:t xml:space="preserve"> 7.16 </w:t>
       </w:r>
       <w:proofErr w:type="spellStart"/>
       <w:r>
@@ -517,6 +1338,113 @@
           <w:sz w:val="18"/>
           <w:szCs w:val="18"/>
         </w:rPr>
+        <w:t>Mhz</w:t>
+      </w:r>
+      <w:proofErr w:type="spellEnd"/>
+      <w:r>
+        <w:rPr>
+          <w:rFonts w:ascii="TimesNewRoman" w:eastAsia="Times New Roman" w:hAnsi="TimesNewRoman" w:cs="Times New Roman"/>
+          <w:color w:val="000000"/>
+          <w:sz w:val="18"/>
+          <w:szCs w:val="18"/>
+        </w:rPr>
+        <w:t xml:space="preserve">, and 9.54 </w:t>
+      </w:r>
+      <w:proofErr w:type="spellStart"/>
+      <w:r>
+        <w:rPr>
+          <w:rFonts w:ascii="TimesNewRoman" w:eastAsia="Times New Roman" w:hAnsi="TimesNewRoman" w:cs="Times New Roman"/>
+          <w:color w:val="000000"/>
+          <w:sz w:val="18"/>
+          <w:szCs w:val="18"/>
+        </w:rPr>
+        <w:t>Mhz</w:t>
+      </w:r>
+      <w:proofErr w:type="spellEnd"/>
+      <w:r>
+        <w:rPr>
+          <w:rFonts w:ascii="TimesNewRoman" w:eastAsia="Times New Roman" w:hAnsi="TimesNewRoman" w:cs="Times New Roman"/>
+          <w:color w:val="000000"/>
+          <w:sz w:val="18"/>
+          <w:szCs w:val="18"/>
+        </w:rPr>
+        <w:t xml:space="preserve"> speeds are</w:t>
+      </w:r>
+      <w:r>
+        <w:rPr>
+          <w:rFonts w:ascii="TimesNewRoman" w:eastAsia="Times New Roman" w:hAnsi="TimesNewRoman" w:cs="Times New Roman"/>
+          <w:color w:val="000000"/>
+          <w:sz w:val="18"/>
+          <w:szCs w:val="18"/>
+        </w:rPr>
+        <w:t xml:space="preserve"> selectable. </w:t>
+      </w:r>
+      <w:r>
+        <w:rPr>
+          <w:rFonts w:ascii="TimesNewRoman" w:eastAsia="Times New Roman" w:hAnsi="TimesNewRoman" w:cs="Times New Roman"/>
+          <w:color w:val="000000"/>
+          <w:sz w:val="18"/>
+          <w:szCs w:val="18"/>
+        </w:rPr>
+        <w:t>The OSD interface defaults speed selection to ‘</w:t>
+      </w:r>
+      <w:proofErr w:type="spellStart"/>
+      <w:r>
+        <w:rPr>
+          <w:rFonts w:ascii="TimesNewRoman" w:eastAsia="Times New Roman" w:hAnsi="TimesNewRoman" w:cs="Times New Roman"/>
+          <w:color w:val="000000"/>
+          <w:sz w:val="18"/>
+          <w:szCs w:val="18"/>
+        </w:rPr>
+        <w:t>CoCo</w:t>
+      </w:r>
+      <w:proofErr w:type="spellEnd"/>
+      <w:r>
+        <w:rPr>
+          <w:rFonts w:ascii="TimesNewRoman" w:eastAsia="Times New Roman" w:hAnsi="TimesNewRoman" w:cs="Times New Roman"/>
+          <w:color w:val="000000"/>
+          <w:sz w:val="18"/>
+          <w:szCs w:val="18"/>
+        </w:rPr>
+        <w:t xml:space="preserve"> Ctrl’ to allow the documented (above) register interface to set the Turbo speed.  All other speeds including the 0.89 </w:t>
+      </w:r>
+      <w:proofErr w:type="spellStart"/>
+      <w:r>
+        <w:rPr>
+          <w:rFonts w:ascii="TimesNewRoman" w:eastAsia="Times New Roman" w:hAnsi="TimesNewRoman" w:cs="Times New Roman"/>
+          <w:color w:val="000000"/>
+          <w:sz w:val="18"/>
+          <w:szCs w:val="18"/>
+        </w:rPr>
+        <w:t>Mhz</w:t>
+      </w:r>
+      <w:proofErr w:type="spellEnd"/>
+      <w:r>
+        <w:rPr>
+          <w:rFonts w:ascii="TimesNewRoman" w:eastAsia="Times New Roman" w:hAnsi="TimesNewRoman" w:cs="Times New Roman"/>
+          <w:color w:val="000000"/>
+          <w:sz w:val="18"/>
+          <w:szCs w:val="18"/>
+        </w:rPr>
+        <w:t xml:space="preserve"> standard speed is available on the OSD interface.  </w:t>
+      </w:r>
+      <w:r>
+        <w:rPr>
+          <w:rFonts w:ascii="TimesNewRoman" w:eastAsia="Times New Roman" w:hAnsi="TimesNewRoman" w:cs="Times New Roman"/>
+          <w:color w:val="000000"/>
+          <w:sz w:val="18"/>
+          <w:szCs w:val="18"/>
+        </w:rPr>
+        <w:t xml:space="preserve">Other versions of CoCO3FPGA have run at 25 MHz, but the </w:t>
+      </w:r>
+      <w:proofErr w:type="spellStart"/>
+      <w:r>
+        <w:rPr>
+          <w:rFonts w:ascii="TimesNewRoman" w:eastAsia="Times New Roman" w:hAnsi="TimesNewRoman" w:cs="Times New Roman"/>
+          <w:color w:val="000000"/>
+          <w:sz w:val="18"/>
+          <w:szCs w:val="18"/>
+        </w:rPr>
         <w:t>MiSTer</w:t>
       </w:r>
       <w:proofErr w:type="spellEnd"/>
@@ -529,6 +1457,24 @@
         </w:rPr>
         <w:t xml:space="preserve"> version uses SDRAM and </w:t>
       </w:r>
+      <w:r>
+        <w:rPr>
+          <w:rFonts w:ascii="TimesNewRoman" w:eastAsia="Times New Roman" w:hAnsi="TimesNewRoman" w:cs="Times New Roman"/>
+          <w:color w:val="000000"/>
+          <w:sz w:val="18"/>
+          <w:szCs w:val="18"/>
+        </w:rPr>
+        <w:t>achieving</w:t>
+      </w:r>
+      <w:r>
+        <w:rPr>
+          <w:rFonts w:ascii="TimesNewRoman" w:eastAsia="Times New Roman" w:hAnsi="TimesNewRoman" w:cs="Times New Roman"/>
+          <w:color w:val="000000"/>
+          <w:sz w:val="18"/>
+          <w:szCs w:val="18"/>
+        </w:rPr>
+        <w:t xml:space="preserve"> that is not possible in the present hardware. In the 7.16 </w:t>
+      </w:r>
       <w:proofErr w:type="spellStart"/>
       <w:r>
         <w:rPr>
@@ -537,7 +1483,7 @@
           <w:sz w:val="18"/>
           <w:szCs w:val="18"/>
         </w:rPr>
-        <w:t>acheiving</w:t>
+        <w:t>Mhz</w:t>
       </w:r>
       <w:proofErr w:type="spellEnd"/>
       <w:r>
@@ -547,7 +1493,16 @@
           <w:sz w:val="18"/>
           <w:szCs w:val="18"/>
         </w:rPr>
-        <w:t xml:space="preserve"> that is not possible in the present hardware. In the 7.16 </w:t>
+        <w:t xml:space="preserve"> </w:t>
+      </w:r>
+      <w:r>
+        <w:rPr>
+          <w:rFonts w:ascii="TimesNewRoman" w:eastAsia="Times New Roman" w:hAnsi="TimesNewRoman" w:cs="Times New Roman"/>
+          <w:color w:val="000000"/>
+          <w:sz w:val="18"/>
+          <w:szCs w:val="18"/>
+        </w:rPr>
+        <w:t xml:space="preserve">and 9.54 </w:t>
       </w:r>
       <w:proofErr w:type="spellStart"/>
       <w:r>
@@ -567,25 +1522,81 @@
           <w:sz w:val="18"/>
           <w:szCs w:val="18"/>
         </w:rPr>
-        <w:t xml:space="preserve"> Turbo mode it is possible a few CPU cycles</w:t>
-      </w:r>
-      <w:r>
-        <w:rPr>
-          <w:rFonts w:ascii="EditControl" w:eastAsia="Times New Roman" w:hAnsi="EditControl" w:cs="Times New Roman"/>
-          <w:color w:val="000000"/>
-          <w:sz w:val="18"/>
-          <w:szCs w:val="18"/>
-        </w:rPr>
-        <w:t xml:space="preserve"> </w:t>
-      </w:r>
-      <w:r>
-        <w:rPr>
-          <w:rFonts w:ascii="TimesNewRoman" w:eastAsia="Times New Roman" w:hAnsi="TimesNewRoman" w:cs="Times New Roman"/>
-          <w:color w:val="000000"/>
-          <w:sz w:val="18"/>
-          <w:szCs w:val="18"/>
-        </w:rPr>
-        <w:t>will be delayed for video read cycles.</w:t>
+        <w:t xml:space="preserve"> </w:t>
+      </w:r>
+      <w:r>
+        <w:rPr>
+          <w:rFonts w:ascii="TimesNewRoman" w:eastAsia="Times New Roman" w:hAnsi="TimesNewRoman" w:cs="Times New Roman"/>
+          <w:color w:val="000000"/>
+          <w:sz w:val="18"/>
+          <w:szCs w:val="18"/>
+        </w:rPr>
+        <w:t>Turbo mode</w:t>
+      </w:r>
+      <w:r>
+        <w:rPr>
+          <w:rFonts w:ascii="TimesNewRoman" w:eastAsia="Times New Roman" w:hAnsi="TimesNewRoman" w:cs="Times New Roman"/>
+          <w:color w:val="000000"/>
+          <w:sz w:val="18"/>
+          <w:szCs w:val="18"/>
+        </w:rPr>
+        <w:t>s</w:t>
+      </w:r>
+      <w:r>
+        <w:rPr>
+          <w:rFonts w:ascii="TimesNewRoman" w:eastAsia="Times New Roman" w:hAnsi="TimesNewRoman" w:cs="Times New Roman"/>
+          <w:color w:val="000000"/>
+          <w:sz w:val="18"/>
+          <w:szCs w:val="18"/>
+        </w:rPr>
+        <w:t xml:space="preserve"> it is possible a few CPU cycles</w:t>
+      </w:r>
+      <w:r>
+        <w:rPr>
+          <w:rFonts w:ascii="EditControl" w:eastAsia="Times New Roman" w:hAnsi="EditControl" w:cs="Times New Roman"/>
+          <w:color w:val="000000"/>
+          <w:sz w:val="18"/>
+          <w:szCs w:val="18"/>
+        </w:rPr>
+        <w:t xml:space="preserve"> </w:t>
+      </w:r>
+      <w:r>
+        <w:rPr>
+          <w:rFonts w:ascii="TimesNewRoman" w:eastAsia="Times New Roman" w:hAnsi="TimesNewRoman" w:cs="Times New Roman"/>
+          <w:color w:val="000000"/>
+          <w:sz w:val="18"/>
+          <w:szCs w:val="18"/>
+        </w:rPr>
+        <w:t xml:space="preserve">will be delayed for </w:t>
+      </w:r>
+      <w:proofErr w:type="spellStart"/>
+      <w:r>
+        <w:rPr>
+          <w:rFonts w:ascii="TimesNewRoman" w:eastAsia="Times New Roman" w:hAnsi="TimesNewRoman" w:cs="Times New Roman"/>
+          <w:color w:val="000000"/>
+          <w:sz w:val="18"/>
+          <w:szCs w:val="18"/>
+        </w:rPr>
+        <w:t>sdram</w:t>
+      </w:r>
+      <w:proofErr w:type="spellEnd"/>
+      <w:r>
+        <w:rPr>
+          <w:rFonts w:ascii="TimesNewRoman" w:eastAsia="Times New Roman" w:hAnsi="TimesNewRoman" w:cs="Times New Roman"/>
+          <w:color w:val="000000"/>
+          <w:sz w:val="18"/>
+          <w:szCs w:val="18"/>
+        </w:rPr>
+        <w:t xml:space="preserve"> </w:t>
+      </w:r>
+      <w:r>
+        <w:rPr>
+          <w:rFonts w:ascii="TimesNewRoman" w:eastAsia="Times New Roman" w:hAnsi="TimesNewRoman" w:cs="Times New Roman"/>
+          <w:color w:val="000000"/>
+          <w:sz w:val="18"/>
+          <w:szCs w:val="18"/>
+        </w:rPr>
+        <w:t>video read cycles.</w:t>
       </w:r>
       <w:r>
         <w:rPr>
@@ -604,66 +1615,6 @@
           <w:szCs w:val="18"/>
         </w:rPr>
         <w:t xml:space="preserve">  </w:t>
-      </w:r>
-      <w:proofErr w:type="gramStart"/>
-      <w:r>
-        <w:rPr>
-          <w:rFonts w:ascii="EditControl" w:eastAsia="Times New Roman" w:hAnsi="EditControl" w:cs="Times New Roman"/>
-          <w:color w:val="000000"/>
-          <w:sz w:val="18"/>
-          <w:szCs w:val="18"/>
-        </w:rPr>
-        <w:t>Additionally</w:t>
-      </w:r>
-      <w:proofErr w:type="gramEnd"/>
-      <w:r>
-        <w:rPr>
-          <w:rFonts w:ascii="EditControl" w:eastAsia="Times New Roman" w:hAnsi="EditControl" w:cs="Times New Roman"/>
-          <w:color w:val="000000"/>
-          <w:sz w:val="18"/>
-          <w:szCs w:val="18"/>
-        </w:rPr>
-        <w:t xml:space="preserve"> a ‘Force Turbo’ mode has been added to the </w:t>
-      </w:r>
-      <w:proofErr w:type="spellStart"/>
-      <w:r>
-        <w:rPr>
-          <w:rFonts w:ascii="EditControl" w:eastAsia="Times New Roman" w:hAnsi="EditControl" w:cs="Times New Roman"/>
-          <w:color w:val="000000"/>
-          <w:sz w:val="18"/>
-          <w:szCs w:val="18"/>
-        </w:rPr>
-        <w:t>MiSTer’s</w:t>
-      </w:r>
-      <w:proofErr w:type="spellEnd"/>
-      <w:r>
-        <w:rPr>
-          <w:rFonts w:ascii="EditControl" w:eastAsia="Times New Roman" w:hAnsi="EditControl" w:cs="Times New Roman"/>
-          <w:color w:val="000000"/>
-          <w:sz w:val="18"/>
-          <w:szCs w:val="18"/>
-        </w:rPr>
-        <w:t xml:space="preserve"> OSD.  When ‘ON’ the </w:t>
-      </w:r>
-      <w:proofErr w:type="gramStart"/>
-      <w:r>
-        <w:rPr>
-          <w:rFonts w:ascii="EditControl" w:eastAsia="Times New Roman" w:hAnsi="EditControl" w:cs="Times New Roman"/>
-          <w:color w:val="000000"/>
-          <w:sz w:val="18"/>
-          <w:szCs w:val="18"/>
-        </w:rPr>
-        <w:t>high speed</w:t>
-      </w:r>
-      <w:proofErr w:type="gramEnd"/>
-      <w:r>
-        <w:rPr>
-          <w:rFonts w:ascii="EditControl" w:eastAsia="Times New Roman" w:hAnsi="EditControl" w:cs="Times New Roman"/>
-          <w:color w:val="000000"/>
-          <w:sz w:val="18"/>
-          <w:szCs w:val="18"/>
-        </w:rPr>
-        <w:t xml:space="preserve"> mode will ALWAYS be enabled without consideration of the status of the high speed poke.</w:t>
       </w:r>
     </w:p>
     <w:p>
@@ -682,7 +1633,7 @@
           <w:sz w:val="18"/>
           <w:szCs w:val="18"/>
         </w:rPr>
-        <w:t xml:space="preserve">Note: To use these higher speed “Turbo” modes, they must be selected in the </w:t>
+        <w:t xml:space="preserve">Normal speed operation is no affected and remains at 0.89 </w:t>
       </w:r>
       <w:proofErr w:type="spellStart"/>
       <w:r>
@@ -692,7 +1643,7 @@
           <w:sz w:val="18"/>
           <w:szCs w:val="18"/>
         </w:rPr>
-        <w:t>MiSTer</w:t>
+        <w:t>MHz.</w:t>
       </w:r>
       <w:proofErr w:type="spellEnd"/>
       <w:r>
@@ -702,37 +1653,68 @@
           <w:sz w:val="18"/>
           <w:szCs w:val="18"/>
         </w:rPr>
-        <w:t xml:space="preserve"> OSD and the </w:t>
-      </w:r>
-      <w:r>
-        <w:rPr>
-          <w:rFonts w:ascii="TimesNewRoman" w:eastAsia="Times New Roman" w:hAnsi="TimesNewRoman" w:cs="Times New Roman"/>
-          <w:color w:val="000000"/>
-          <w:sz w:val="18"/>
-          <w:szCs w:val="18"/>
-        </w:rPr>
-        <w:t>high-speed</w:t>
-      </w:r>
-      <w:r>
-        <w:rPr>
-          <w:rFonts w:ascii="TimesNewRoman" w:eastAsia="Times New Roman" w:hAnsi="TimesNewRoman" w:cs="Times New Roman"/>
-          <w:color w:val="000000"/>
-          <w:sz w:val="18"/>
-          <w:szCs w:val="18"/>
-        </w:rPr>
-        <w:t xml:space="preserve"> poke must be executed. Normal speed operation is no affected and remains at 0.89 </w:t>
+        <w:t xml:space="preserve">  </w:t>
+      </w:r>
+      <w:proofErr w:type="gramStart"/>
+      <w:r>
+        <w:rPr>
+          <w:rFonts w:ascii="EditControl" w:eastAsia="Times New Roman" w:hAnsi="EditControl" w:cs="Times New Roman"/>
+          <w:color w:val="000000"/>
+          <w:sz w:val="18"/>
+          <w:szCs w:val="18"/>
+        </w:rPr>
+        <w:t>Additionally</w:t>
+      </w:r>
+      <w:proofErr w:type="gramEnd"/>
+      <w:r>
+        <w:rPr>
+          <w:rFonts w:ascii="EditControl" w:eastAsia="Times New Roman" w:hAnsi="EditControl" w:cs="Times New Roman"/>
+          <w:color w:val="000000"/>
+          <w:sz w:val="18"/>
+          <w:szCs w:val="18"/>
+        </w:rPr>
+        <w:t xml:space="preserve"> a ‘Force Turbo’ mode has been added to the </w:t>
       </w:r>
       <w:proofErr w:type="spellStart"/>
       <w:r>
         <w:rPr>
-          <w:rFonts w:ascii="TimesNewRoman" w:eastAsia="Times New Roman" w:hAnsi="TimesNewRoman" w:cs="Times New Roman"/>
-          <w:color w:val="000000"/>
-          <w:sz w:val="18"/>
-          <w:szCs w:val="18"/>
-        </w:rPr>
-        <w:t>MHz.</w:t>
+          <w:rFonts w:ascii="EditControl" w:eastAsia="Times New Roman" w:hAnsi="EditControl" w:cs="Times New Roman"/>
+          <w:color w:val="000000"/>
+          <w:sz w:val="18"/>
+          <w:szCs w:val="18"/>
+        </w:rPr>
+        <w:t>MiSTer’s</w:t>
       </w:r>
       <w:proofErr w:type="spellEnd"/>
+      <w:r>
+        <w:rPr>
+          <w:rFonts w:ascii="EditControl" w:eastAsia="Times New Roman" w:hAnsi="EditControl" w:cs="Times New Roman"/>
+          <w:color w:val="000000"/>
+          <w:sz w:val="18"/>
+          <w:szCs w:val="18"/>
+        </w:rPr>
+        <w:t xml:space="preserve"> OSD.  When ‘ON’ the </w:t>
+      </w:r>
+      <w:proofErr w:type="gramStart"/>
+      <w:r>
+        <w:rPr>
+          <w:rFonts w:ascii="EditControl" w:eastAsia="Times New Roman" w:hAnsi="EditControl" w:cs="Times New Roman"/>
+          <w:color w:val="000000"/>
+          <w:sz w:val="18"/>
+          <w:szCs w:val="18"/>
+        </w:rPr>
+        <w:t>high speed</w:t>
+      </w:r>
+      <w:proofErr w:type="gramEnd"/>
+      <w:r>
+        <w:rPr>
+          <w:rFonts w:ascii="EditControl" w:eastAsia="Times New Roman" w:hAnsi="EditControl" w:cs="Times New Roman"/>
+          <w:color w:val="000000"/>
+          <w:sz w:val="18"/>
+          <w:szCs w:val="18"/>
+        </w:rPr>
+        <w:t xml:space="preserve"> mode will ALWAYS be enabled without consideration of the status of the high speed poke.</w:t>
+      </w:r>
     </w:p>
     <w:p>
       <w:pPr>
@@ -1127,6 +2109,7 @@
           <w:sz w:val="18"/>
           <w:szCs w:val="18"/>
         </w:rPr>
+        <w:lastRenderedPageBreak/>
         <w:t xml:space="preserve">These files MUST be present at the time of selection of the ‘core’ inside </w:t>
       </w:r>
       <w:proofErr w:type="spellStart"/>
@@ -1307,17 +2290,7 @@
           <w:sz w:val="18"/>
           <w:szCs w:val="18"/>
         </w:rPr>
-        <w:t xml:space="preserve">Along with the addition of larger memory capacities, another feature has been added to the GIME-X to accelerate access to the full memory space. The only way for the CoCo3 to access all its memory is with a memory paging scheme. This paging scheme is well documented. GIME-X adds a different method. The new method uses 9 previously unused IO bytes in the $FFEX hardware area to read and write to memory. By writing the destination address into three IO addresses and the data into a fourth IO address, this data will be written into the memory location specified in the three destination address bytes. Also, by writing a source address into three different IO addresses and reading from the same data IO address used by the writes, the data returned will come from the memory specified by the three origin bytes. By setting the origin address to a different location than the destination address, memory can be moved from one area to another. The GIME-X </w:t>
-      </w:r>
-      <w:r>
-        <w:rPr>
-          <w:rFonts w:ascii="LiberationSerif" w:eastAsia="Times New Roman" w:hAnsi="LiberationSerif" w:cs="Times New Roman"/>
-          <w:color w:val="000000"/>
-          <w:sz w:val="18"/>
-          <w:szCs w:val="18"/>
-        </w:rPr>
-        <w:lastRenderedPageBreak/>
-        <w:t>supports 8 or 16 bit reads and writes in this new memory access method. One last IO address contains the control register. When bit 0 is set to 1, this enables auto increment the destination addresses on writes. When a data byte is written to a destination specified in the address bytes, the destination address bytes are incremented by 1. This saves the CPU from having to reprogram the bytes each time sequential bytes needs to be written. Bit 1 works exactly the same way except for the origin addresses during reads. When a byte is read from an origin address, the origin address will be incremented by 1. No other bits are used in the control register, but these need to be set to 0 for forward compatibility. To copy memory from one location to another is as simple</w:t>
+        <w:t>Along with the addition of larger memory capacities, another feature has been added to the GIME-X to accelerate access to the full memory space. The only way for the CoCo3 to access all its memory is with a memory paging scheme. This paging scheme is well documented. GIME-X adds a different method. The new method uses 9 previously unused IO bytes in the $FFEX hardware area to read and write to memory. By writing the destination address into three IO addresses and the data into a fourth IO address, this data will be written into the memory location specified in the three destination address bytes. Also, by writing a source address into three different IO addresses and reading from the same data IO address used by the writes, the data returned will come from the memory specified by the three origin bytes. By setting the origin address to a different location than the destination address, memory can be moved from one area to another. The GIME-X supports 8 or 16 bit reads and writes in this new memory access method. One last IO address contains the control register. When bit 0 is set to 1, this enables auto increment the destination addresses on writes. When a data byte is written to a destination specified in the address bytes, the destination address bytes are incremented by 1. This saves the CPU from having to reprogram the bytes each time sequential bytes needs to be written. Bit 1 works exactly the same way except for the origin addresses during reads. When a byte is read from an origin address, the origin address will be incremented by 1. No other bits are used in the control register, but these need to be set to 0 for forward compatibility. To copy memory from one location to another is as simple</w:t>
       </w:r>
       <w:r>
         <w:rPr>
@@ -2187,16 +3160,7 @@
           <w:sz w:val="18"/>
           <w:szCs w:val="18"/>
         </w:rPr>
-        <w:t xml:space="preserve">which function the same as the floppy drives in slot 4.  </w:t>
-      </w:r>
-      <w:r>
-        <w:rPr>
-          <w:rFonts w:ascii="TimesNewRoman" w:eastAsia="Times New Roman" w:hAnsi="TimesNewRoman" w:cs="Times New Roman"/>
-          <w:color w:val="000000"/>
-          <w:sz w:val="18"/>
-          <w:szCs w:val="18"/>
-        </w:rPr>
-        <w:t xml:space="preserve">Besides the floppy disk hardware attached to this slot, another register level interface for the </w:t>
+        <w:t xml:space="preserve">which function the same as the floppy drives in slot 4.  Besides the floppy disk hardware attached to this slot, another register level interface for the </w:t>
       </w:r>
       <w:proofErr w:type="spellStart"/>
       <w:r>
@@ -2216,25 +3180,7 @@
           <w:sz w:val="18"/>
           <w:szCs w:val="18"/>
         </w:rPr>
-        <w:t xml:space="preserve"> is installed.  This allows slot </w:t>
-      </w:r>
-      <w:r>
-        <w:rPr>
-          <w:rFonts w:ascii="TimesNewRoman" w:eastAsia="Times New Roman" w:hAnsi="TimesNewRoman" w:cs="Times New Roman"/>
-          <w:color w:val="000000"/>
-          <w:sz w:val="18"/>
-          <w:szCs w:val="18"/>
-        </w:rPr>
-        <w:t>2</w:t>
-      </w:r>
-      <w:r>
-        <w:rPr>
-          <w:rFonts w:ascii="TimesNewRoman" w:eastAsia="Times New Roman" w:hAnsi="TimesNewRoman" w:cs="Times New Roman"/>
-          <w:color w:val="000000"/>
-          <w:sz w:val="18"/>
-          <w:szCs w:val="18"/>
-        </w:rPr>
-        <w:t xml:space="preserve"> to look like a </w:t>
+        <w:t xml:space="preserve"> is installed.  This allows slot 2 to look like a </w:t>
       </w:r>
       <w:proofErr w:type="spellStart"/>
       <w:r>
@@ -2254,25 +3200,7 @@
           <w:sz w:val="18"/>
           <w:szCs w:val="18"/>
         </w:rPr>
-        <w:t xml:space="preserve"> in a super-floppy environment for NitrOS9.  </w:t>
-      </w:r>
-      <w:r>
-        <w:rPr>
-          <w:rFonts w:ascii="TimesNewRoman" w:eastAsia="Times New Roman" w:hAnsi="TimesNewRoman" w:cs="Times New Roman"/>
-          <w:color w:val="000000"/>
-          <w:sz w:val="18"/>
-          <w:szCs w:val="18"/>
-        </w:rPr>
-        <w:t>Specifically,</w:t>
-      </w:r>
-      <w:r>
-        <w:rPr>
-          <w:rFonts w:ascii="TimesNewRoman" w:eastAsia="Times New Roman" w:hAnsi="TimesNewRoman" w:cs="Times New Roman"/>
-          <w:color w:val="000000"/>
-          <w:sz w:val="18"/>
-          <w:szCs w:val="18"/>
-        </w:rPr>
-        <w:t xml:space="preserve"> the .</w:t>
+        <w:t xml:space="preserve"> in a super-floppy environment for NitrOS9.  Specifically, the .</w:t>
       </w:r>
       <w:proofErr w:type="spellStart"/>
       <w:r>
@@ -2350,6 +3278,7 @@
           <w:sz w:val="18"/>
           <w:szCs w:val="18"/>
         </w:rPr>
+        <w:lastRenderedPageBreak/>
         <w:t>Slot 4 is used for the Disk BASIC ROM and disk interface. The CoCo3 Disk BASIC ROM should be loaded upon boot via ‘boot1.rom’.</w:t>
       </w:r>
       <w:r>
@@ -2586,7 +3515,6 @@
           <w:sz w:val="18"/>
           <w:szCs w:val="18"/>
         </w:rPr>
-        <w:lastRenderedPageBreak/>
         <w:t>Not used in this implementation.</w:t>
       </w:r>
     </w:p>
@@ -2968,6 +3896,7 @@
           <w:sz w:val="18"/>
           <w:szCs w:val="18"/>
         </w:rPr>
+        <w:lastRenderedPageBreak/>
         <w:t xml:space="preserve">The palette registers of the CoCo3 are implemented. The CoCo3 6 bit, 2 bits per color, palette registers have been extended to 12 bits, 4 bits per color, on CoCo3FPGA. With the extra 2 bits per color, a total of 12 bits, allows up to 4096 different color combinations. When writing to the original palette registers, the additional </w:t>
       </w:r>
       <w:proofErr w:type="gramStart"/>
@@ -3123,7 +4052,6 @@
           <w:szCs w:val="18"/>
           <w:u w:val="single"/>
         </w:rPr>
-        <w:lastRenderedPageBreak/>
         <w:t>Bit 7</w:t>
       </w:r>
       <w:r>
@@ -3746,7 +4674,17 @@
           <w:sz w:val="18"/>
           <w:szCs w:val="18"/>
         </w:rPr>
-        <w:t xml:space="preserve"> of graphics. To display a </w:t>
+        <w:t xml:space="preserve"> of </w:t>
+      </w:r>
+      <w:r>
+        <w:rPr>
+          <w:rFonts w:ascii="TimesNewRoman" w:eastAsia="Times New Roman" w:hAnsi="TimesNewRoman" w:cs="Times New Roman"/>
+          <w:color w:val="000000"/>
+          <w:sz w:val="18"/>
+          <w:szCs w:val="18"/>
+        </w:rPr>
+        <w:lastRenderedPageBreak/>
+        <w:t xml:space="preserve">graphics. To display a </w:t>
       </w:r>
       <w:proofErr w:type="gramStart"/>
       <w:r>
@@ -4982,7 +5920,6 @@
           <w:sz w:val="15"/>
           <w:szCs w:val="15"/>
         </w:rPr>
-        <w:lastRenderedPageBreak/>
         <w:t xml:space="preserve">08 ê 18 Ø 28 </w:t>
       </w:r>
       <w:proofErr w:type="gramStart"/>
@@ -7116,6 +8053,7 @@
           <w:sz w:val="18"/>
           <w:szCs w:val="18"/>
         </w:rPr>
+        <w:lastRenderedPageBreak/>
         <w:t xml:space="preserve">But </w:t>
       </w:r>
       <w:r>
@@ -7564,7 +8502,6 @@
           <w:sz w:val="18"/>
           <w:szCs w:val="18"/>
         </w:rPr>
-        <w:lastRenderedPageBreak/>
         <w:t>Any changes made to the Character Generator Storage will be reflected to the screen immediately. And changes made to the Character Generator Storage will persist until the original contents are written back into the Storage or the CoCo3 is powered off then back on.</w:t>
       </w:r>
     </w:p>
@@ -8527,6 +9464,7 @@
           <w:szCs w:val="18"/>
           <w:u w:val="single"/>
         </w:rPr>
+        <w:lastRenderedPageBreak/>
         <w:t>RS232 PAK</w:t>
       </w:r>
     </w:p>
@@ -8826,17 +9764,7 @@
           <w:sz w:val="18"/>
           <w:szCs w:val="18"/>
         </w:rPr>
-        <w:t xml:space="preserve"> registers to 16 bits. Addresses $FF7C is the lower 8 bits for the left channel and $FF7D for the right channel. </w:t>
-      </w:r>
-      <w:r>
-        <w:rPr>
-          <w:rFonts w:ascii="TimesNewRoman" w:hAnsi="TimesNewRoman"/>
-          <w:color w:val="000000"/>
-          <w:sz w:val="18"/>
-          <w:szCs w:val="18"/>
-        </w:rPr>
-        <w:lastRenderedPageBreak/>
-        <w:t xml:space="preserve">Writing into $FF7C and $FF7D only buffer the data. It is actually written into the sound hardware registers when the accompanying most significant </w:t>
+        <w:t xml:space="preserve"> registers to 16 bits. Addresses $FF7C is the lower 8 bits for the left channel and $FF7D for the right channel. Writing into $FF7C and $FF7D only buffer the data. It is actually written into the sound hardware registers when the accompanying most significant </w:t>
       </w:r>
       <w:proofErr w:type="gramStart"/>
       <w:r>
@@ -8968,16 +9896,7 @@
           <w:sz w:val="18"/>
           <w:szCs w:val="18"/>
         </w:rPr>
-        <w:t>A</w:t>
-      </w:r>
-      <w:r>
-        <w:rPr>
-          <w:rFonts w:ascii="TimesNewRoman" w:hAnsi="TimesNewRoman"/>
-          <w:color w:val="000000"/>
-          <w:sz w:val="18"/>
-          <w:szCs w:val="18"/>
-        </w:rPr>
-        <w:t xml:space="preserve"> </w:t>
+        <w:t xml:space="preserve">A </w:t>
       </w:r>
       <w:proofErr w:type="spellStart"/>
       <w:r>
@@ -8997,16 +9916,7 @@
           <w:sz w:val="18"/>
           <w:szCs w:val="18"/>
         </w:rPr>
-        <w:t xml:space="preserve"> supported </w:t>
-      </w:r>
-      <w:r>
-        <w:rPr>
-          <w:rFonts w:ascii="TimesNewRoman" w:hAnsi="TimesNewRoman"/>
-          <w:color w:val="000000"/>
-          <w:sz w:val="18"/>
-          <w:szCs w:val="18"/>
-        </w:rPr>
-        <w:t xml:space="preserve">Mouse </w:t>
+        <w:t xml:space="preserve"> supported Mouse </w:t>
       </w:r>
       <w:r>
         <w:rPr>
@@ -9496,6 +10406,7 @@
           <w:sz w:val="18"/>
           <w:szCs w:val="18"/>
         </w:rPr>
+        <w:lastRenderedPageBreak/>
         <w:t xml:space="preserve">In addition to the extended number of tracks, the drive selects can be used to address a total of 8 double sided disks or 16 single sided disks. </w:t>
       </w:r>
       <w:r>
@@ -9795,7 +10706,6 @@
                 <w:szCs w:val="21"/>
                 <w:u w:val="single"/>
               </w:rPr>
-              <w:lastRenderedPageBreak/>
               <w:t>Port Address</w:t>
             </w:r>
           </w:p>
@@ -10897,6 +11807,7 @@
           <w:sz w:val="18"/>
           <w:szCs w:val="18"/>
         </w:rPr>
+        <w:lastRenderedPageBreak/>
         <w:t xml:space="preserve">The </w:t>
       </w:r>
       <w:proofErr w:type="spellStart"/>
@@ -11292,6 +12203,82 @@
         </w:rPr>
         <w:t xml:space="preserve"> mouse to joystick is also documented.</w:t>
       </w:r>
+    </w:p>
+    <w:p>
+      <w:pPr>
+        <w:pStyle w:val="ListParagraph"/>
+        <w:numPr>
+          <w:ilvl w:val="1"/>
+          <w:numId w:val="1"/>
+        </w:numPr>
+        <w:rPr>
+          <w:rFonts w:ascii="TimesNewRoman" w:eastAsia="Times New Roman" w:hAnsi="TimesNewRoman" w:cs="Times New Roman"/>
+          <w:color w:val="000000"/>
+          <w:sz w:val="18"/>
+          <w:szCs w:val="18"/>
+        </w:rPr>
+      </w:pPr>
+      <w:r>
+        <w:rPr>
+          <w:rFonts w:ascii="TimesNewRoman" w:eastAsia="Times New Roman" w:hAnsi="TimesNewRoman" w:cs="Times New Roman"/>
+          <w:color w:val="000000"/>
+          <w:sz w:val="18"/>
+          <w:szCs w:val="18"/>
+        </w:rPr>
+        <w:t xml:space="preserve">Added 9.54 </w:t>
+      </w:r>
+      <w:proofErr w:type="spellStart"/>
+      <w:r>
+        <w:rPr>
+          <w:rFonts w:ascii="TimesNewRoman" w:eastAsia="Times New Roman" w:hAnsi="TimesNewRoman" w:cs="Times New Roman"/>
+          <w:color w:val="000000"/>
+          <w:sz w:val="18"/>
+          <w:szCs w:val="18"/>
+        </w:rPr>
+        <w:t>Mhz</w:t>
+      </w:r>
+      <w:proofErr w:type="spellEnd"/>
+      <w:r>
+        <w:rPr>
+          <w:rFonts w:ascii="TimesNewRoman" w:eastAsia="Times New Roman" w:hAnsi="TimesNewRoman" w:cs="Times New Roman"/>
+          <w:color w:val="000000"/>
+          <w:sz w:val="18"/>
+          <w:szCs w:val="18"/>
+        </w:rPr>
+        <w:t xml:space="preserve"> and 2.68 </w:t>
+      </w:r>
+      <w:proofErr w:type="spellStart"/>
+      <w:r>
+        <w:rPr>
+          <w:rFonts w:ascii="TimesNewRoman" w:eastAsia="Times New Roman" w:hAnsi="TimesNewRoman" w:cs="Times New Roman"/>
+          <w:color w:val="000000"/>
+          <w:sz w:val="18"/>
+          <w:szCs w:val="18"/>
+        </w:rPr>
+        <w:t>Mhz</w:t>
+      </w:r>
+      <w:proofErr w:type="spellEnd"/>
+      <w:r>
+        <w:rPr>
+          <w:rFonts w:ascii="TimesNewRoman" w:eastAsia="Times New Roman" w:hAnsi="TimesNewRoman" w:cs="Times New Roman"/>
+          <w:color w:val="000000"/>
+          <w:sz w:val="18"/>
+          <w:szCs w:val="18"/>
+        </w:rPr>
+        <w:t xml:space="preserve"> (GIMEX compatible speed).  Reworked speed selection to be GIMEX compatible.</w:t>
+      </w:r>
+    </w:p>
+    <w:p>
+      <w:pPr>
+        <w:pStyle w:val="ListParagraph"/>
+        <w:ind w:left="1440"/>
+        <w:rPr>
+          <w:rFonts w:ascii="TimesNewRoman" w:eastAsia="Times New Roman" w:hAnsi="TimesNewRoman" w:cs="Times New Roman"/>
+          <w:color w:val="000000"/>
+          <w:sz w:val="18"/>
+          <w:szCs w:val="18"/>
+        </w:rPr>
+      </w:pPr>
     </w:p>
     <w:sectPr>
       <w:pgSz w:w="12240" w:h="15840"/>
@@ -11306,6 +12293,95 @@
 <file path=word/numbering.xml><?xml version="1.0" encoding="utf-8"?>
 <w:numbering xmlns:wpc="http://schemas.microsoft.com/office/word/2010/wordprocessingCanvas" xmlns:cx="http://schemas.microsoft.com/office/drawing/2014/chartex" xmlns:cx1="http://schemas.microsoft.com/office/drawing/2015/9/8/chartex" xmlns:cx2="http://schemas.microsoft.com/office/drawing/2015/10/21/chartex" xmlns:cx3="http://schemas.microsoft.com/office/drawing/2016/5/9/chartex" xmlns:cx4="http://schemas.microsoft.com/office/drawing/2016/5/10/chartex" xmlns:cx5="http://schemas.microsoft.com/office/drawing/2016/5/11/chartex" xmlns:cx6="http://schemas.microsoft.com/office/drawing/2016/5/12/chartex" xmlns:cx7="http://schemas.microsoft.com/office/drawing/2016/5/13/chartex" xmlns:cx8="http://schemas.microsoft.com/office/drawing/2016/5/14/chartex" xmlns:mc="http://schemas.openxmlformats.org/markup-compatibility/2006" xmlns:aink="http://schemas.microsoft.com/office/drawing/2016/ink" xmlns:am3d="http://schemas.microsoft.com/office/drawing/2017/model3d" xmlns:o="urn:schemas-microsoft-com:office:office" xmlns:r="http://schemas.openxmlformats.org/officeDocument/2006/relationships" xmlns:m="http://schemas.openxmlformats.org/officeDocument/2006/math" xmlns:v="urn:schemas-microsoft-com:vml" xmlns:wp14="http://schemas.microsoft.com/office/word/2010/wordprocessingDrawing" xmlns:wp="http://schemas.openxmlformats.org/drawingml/2006/wordprocessingDrawing" xmlns:w10="urn:schemas-microsoft-com:office:word" xmlns:w="http://schemas.openxmlformats.org/wordprocessingml/2006/main" xmlns:w14="http://schemas.microsoft.com/office/word/2010/wordml" xmlns:w15="http://schemas.microsoft.com/office/word/2012/wordml" xmlns:w16cex="http://schemas.microsoft.com/office/word/2018/wordml/cex" xmlns:w16cid="http://schemas.microsoft.com/office/word/2016/wordml/cid" xmlns:w16="http://schemas.microsoft.com/office/word/2018/wordml" xmlns:w16sdtdh="http://schemas.microsoft.com/office/word/2020/wordml/sdtdatahash" xmlns:w16se="http://schemas.microsoft.com/office/word/2015/wordml/symex" xmlns:wpg="http://schemas.microsoft.com/office/word/2010/wordprocessingGroup" xmlns:wpi="http://schemas.microsoft.com/office/word/2010/wordprocessingInk" xmlns:wne="http://schemas.microsoft.com/office/word/2006/wordml" xmlns:wps="http://schemas.microsoft.com/office/word/2010/wordprocessingShape" mc:Ignorable="w14 w15 w16se w16cid w16 w16cex w16sdtdh wp14">
   <w:abstractNum w:abstractNumId="0" w15:restartNumberingAfterBreak="0">
+    <w:nsid w:val="2AB76F7B"/>
+    <w:multiLevelType w:val="hybridMultilevel"/>
+    <w:tmpl w:val="AD005BD0"/>
+    <w:lvl w:ilvl="0" w:tplc="BD14377A">
+      <w:start w:val="1"/>
+      <w:numFmt w:val="decimal"/>
+      <w:lvlText w:val="%1."/>
+      <w:lvlJc w:val="left"/>
+      <w:pPr>
+        <w:ind w:left="1080" w:hanging="360"/>
+      </w:pPr>
+      <w:rPr>
+        <w:rFonts w:hint="default"/>
+      </w:rPr>
+    </w:lvl>
+    <w:lvl w:ilvl="1" w:tplc="04090019" w:tentative="1">
+      <w:start w:val="1"/>
+      <w:numFmt w:val="lowerLetter"/>
+      <w:lvlText w:val="%2."/>
+      <w:lvlJc w:val="left"/>
+      <w:pPr>
+        <w:ind w:left="1800" w:hanging="360"/>
+      </w:pPr>
+    </w:lvl>
+    <w:lvl w:ilvl="2" w:tplc="0409001B" w:tentative="1">
+      <w:start w:val="1"/>
+      <w:numFmt w:val="lowerRoman"/>
+      <w:lvlText w:val="%3."/>
+      <w:lvlJc w:val="right"/>
+      <w:pPr>
+        <w:ind w:left="2520" w:hanging="180"/>
+      </w:pPr>
+    </w:lvl>
+    <w:lvl w:ilvl="3" w:tplc="0409000F" w:tentative="1">
+      <w:start w:val="1"/>
+      <w:numFmt w:val="decimal"/>
+      <w:lvlText w:val="%4."/>
+      <w:lvlJc w:val="left"/>
+      <w:pPr>
+        <w:ind w:left="3240" w:hanging="360"/>
+      </w:pPr>
+    </w:lvl>
+    <w:lvl w:ilvl="4" w:tplc="04090019" w:tentative="1">
+      <w:start w:val="1"/>
+      <w:numFmt w:val="lowerLetter"/>
+      <w:lvlText w:val="%5."/>
+      <w:lvlJc w:val="left"/>
+      <w:pPr>
+        <w:ind w:left="3960" w:hanging="360"/>
+      </w:pPr>
+    </w:lvl>
+    <w:lvl w:ilvl="5" w:tplc="0409001B" w:tentative="1">
+      <w:start w:val="1"/>
+      <w:numFmt w:val="lowerRoman"/>
+      <w:lvlText w:val="%6."/>
+      <w:lvlJc w:val="right"/>
+      <w:pPr>
+        <w:ind w:left="4680" w:hanging="180"/>
+      </w:pPr>
+    </w:lvl>
+    <w:lvl w:ilvl="6" w:tplc="0409000F" w:tentative="1">
+      <w:start w:val="1"/>
+      <w:numFmt w:val="decimal"/>
+      <w:lvlText w:val="%7."/>
+      <w:lvlJc w:val="left"/>
+      <w:pPr>
+        <w:ind w:left="5400" w:hanging="360"/>
+      </w:pPr>
+    </w:lvl>
+    <w:lvl w:ilvl="7" w:tplc="04090019" w:tentative="1">
+      <w:start w:val="1"/>
+      <w:numFmt w:val="lowerLetter"/>
+      <w:lvlText w:val="%8."/>
+      <w:lvlJc w:val="left"/>
+      <w:pPr>
+        <w:ind w:left="6120" w:hanging="360"/>
+      </w:pPr>
+    </w:lvl>
+    <w:lvl w:ilvl="8" w:tplc="0409001B" w:tentative="1">
+      <w:start w:val="1"/>
+      <w:numFmt w:val="lowerRoman"/>
+      <w:lvlText w:val="%9."/>
+      <w:lvlJc w:val="right"/>
+      <w:pPr>
+        <w:ind w:left="6840" w:hanging="180"/>
+      </w:pPr>
+    </w:lvl>
+  </w:abstractNum>
+  <w:abstractNum w:abstractNumId="1" w15:restartNumberingAfterBreak="0">
     <w:nsid w:val="71CC7C56"/>
     <w:multiLevelType w:val="multilevel"/>
     <w:tmpl w:val="99A6DC78"/>
@@ -11419,6 +12495,9 @@
     </w:lvl>
   </w:abstractNum>
   <w:num w:numId="1">
+    <w:abstractNumId w:val="1"/>
+  </w:num>
+  <w:num w:numId="2">
     <w:abstractNumId w:val="0"/>
   </w:num>
 </w:numbering>

</xml_diff>

<commit_message>
Added MESS artifacts along with selection
Added working MESS and artifact control.  Updated documentation and menu's although more menu work is needed.
</commit_message>
<xml_diff>
--- a/docs/CoCo3FPGA.docx
+++ b/docs/CoCo3FPGA.docx
@@ -141,7 +141,7 @@
         <w:t>Ver 1.</w:t>
       </w:r>
       <w:r>
-        <w:t>4</w:t>
+        <w:t>5</w:t>
       </w:r>
       <w:r>
         <w:br w:type="page"/>
@@ -260,7 +260,27 @@
           <w:sz w:val="18"/>
           <w:szCs w:val="18"/>
         </w:rPr>
-        <w:t>This full release of CoCo3FPGA includes the programming files, .RBF, for MiSTer. It also includes the Verilog/VHDL source code.</w:t>
+        <w:t>This full release of CoCo3FPGA includes the programming files</w:t>
+      </w:r>
+      <w:proofErr w:type="gramStart"/>
+      <w:r>
+        <w:rPr>
+          <w:rFonts w:ascii="TimesNewRoman" w:eastAsia="Times New Roman" w:hAnsi="TimesNewRoman" w:cs="Times New Roman"/>
+          <w:color w:val="000000"/>
+          <w:sz w:val="18"/>
+          <w:szCs w:val="18"/>
+        </w:rPr>
+        <w:t>, .RBF</w:t>
+      </w:r>
+      <w:proofErr w:type="gramEnd"/>
+      <w:r>
+        <w:rPr>
+          <w:rFonts w:ascii="TimesNewRoman" w:eastAsia="Times New Roman" w:hAnsi="TimesNewRoman" w:cs="Times New Roman"/>
+          <w:color w:val="000000"/>
+          <w:sz w:val="18"/>
+          <w:szCs w:val="18"/>
+        </w:rPr>
+        <w:t>, for MiSTer. It also includes the Verilog/VHDL source code.</w:t>
       </w:r>
     </w:p>
     <w:p>
@@ -1227,6 +1247,7 @@
         </w:rPr>
         <w:t xml:space="preserve">  </w:t>
       </w:r>
+      <w:proofErr w:type="gramStart"/>
       <w:r>
         <w:rPr>
           <w:rFonts w:ascii="EditControl" w:eastAsia="Times New Roman" w:hAnsi="EditControl" w:cs="Times New Roman"/>
@@ -1234,7 +1255,37 @@
           <w:sz w:val="18"/>
           <w:szCs w:val="18"/>
         </w:rPr>
-        <w:t>Additionally a ‘Force Turbo’ mode has been added to the MiSTer’s OSD.  When ‘ON’ the high speed mode will ALWAYS be enabled without consideration of the status of the high speed poke.</w:t>
+        <w:t>Additionally</w:t>
+      </w:r>
+      <w:proofErr w:type="gramEnd"/>
+      <w:r>
+        <w:rPr>
+          <w:rFonts w:ascii="EditControl" w:eastAsia="Times New Roman" w:hAnsi="EditControl" w:cs="Times New Roman"/>
+          <w:color w:val="000000"/>
+          <w:sz w:val="18"/>
+          <w:szCs w:val="18"/>
+        </w:rPr>
+        <w:t xml:space="preserve"> a ‘Force Turbo’ mode has been added to the MiSTer’s OSD.  When ‘ON’ the </w:t>
+      </w:r>
+      <w:proofErr w:type="gramStart"/>
+      <w:r>
+        <w:rPr>
+          <w:rFonts w:ascii="EditControl" w:eastAsia="Times New Roman" w:hAnsi="EditControl" w:cs="Times New Roman"/>
+          <w:color w:val="000000"/>
+          <w:sz w:val="18"/>
+          <w:szCs w:val="18"/>
+        </w:rPr>
+        <w:t>high speed</w:t>
+      </w:r>
+      <w:proofErr w:type="gramEnd"/>
+      <w:r>
+        <w:rPr>
+          <w:rFonts w:ascii="EditControl" w:eastAsia="Times New Roman" w:hAnsi="EditControl" w:cs="Times New Roman"/>
+          <w:color w:val="000000"/>
+          <w:sz w:val="18"/>
+          <w:szCs w:val="18"/>
+        </w:rPr>
+        <w:t xml:space="preserve"> mode will ALWAYS be enabled without consideration of the status of the high speed poke.</w:t>
       </w:r>
     </w:p>
     <w:p>
@@ -1254,7 +1305,47 @@
           <w:sz w:val="18"/>
           <w:szCs w:val="18"/>
         </w:rPr>
-        <w:t>The 6809 CPU core is now compile time selectable.  By default, the cycle accurate core by Greg Miller is included in the default COCO3 build. While the design with the Greg Miller core has been used at  9.54 Mhz, users should be cautious as it is at its limit at that speed.</w:t>
+        <w:t xml:space="preserve">The 6809 CPU core is now </w:t>
+      </w:r>
+      <w:proofErr w:type="gramStart"/>
+      <w:r>
+        <w:rPr>
+          <w:rFonts w:ascii="TimesNewRoman" w:eastAsia="Times New Roman" w:hAnsi="TimesNewRoman" w:cs="Times New Roman"/>
+          <w:color w:val="000000"/>
+          <w:sz w:val="18"/>
+          <w:szCs w:val="18"/>
+        </w:rPr>
+        <w:t>compile</w:t>
+      </w:r>
+      <w:proofErr w:type="gramEnd"/>
+      <w:r>
+        <w:rPr>
+          <w:rFonts w:ascii="TimesNewRoman" w:eastAsia="Times New Roman" w:hAnsi="TimesNewRoman" w:cs="Times New Roman"/>
+          <w:color w:val="000000"/>
+          <w:sz w:val="18"/>
+          <w:szCs w:val="18"/>
+        </w:rPr>
+        <w:t xml:space="preserve"> time selectable.  By default, the cycle accurate core by Greg Miller is included in the default COCO3 build. While the design with the Greg Miller core has been used </w:t>
+      </w:r>
+      <w:proofErr w:type="gramStart"/>
+      <w:r>
+        <w:rPr>
+          <w:rFonts w:ascii="TimesNewRoman" w:eastAsia="Times New Roman" w:hAnsi="TimesNewRoman" w:cs="Times New Roman"/>
+          <w:color w:val="000000"/>
+          <w:sz w:val="18"/>
+          <w:szCs w:val="18"/>
+        </w:rPr>
+        <w:t>at  9.54</w:t>
+      </w:r>
+      <w:proofErr w:type="gramEnd"/>
+      <w:r>
+        <w:rPr>
+          <w:rFonts w:ascii="TimesNewRoman" w:eastAsia="Times New Roman" w:hAnsi="TimesNewRoman" w:cs="Times New Roman"/>
+          <w:color w:val="000000"/>
+          <w:sz w:val="18"/>
+          <w:szCs w:val="18"/>
+        </w:rPr>
+        <w:t xml:space="preserve"> Mhz, users should be cautious as it is at its limit at that speed.</w:t>
       </w:r>
     </w:p>
     <w:p>
@@ -1348,7 +1439,27 @@
           <w:sz w:val="18"/>
           <w:szCs w:val="18"/>
         </w:rPr>
-        <w:t>To rebuild the COCO3 core with John Kent’s 6809 core, open the config.v file and comment out the following line, then rebuild:</w:t>
+        <w:t xml:space="preserve">To rebuild the COCO3 core with John Kent’s 6809 core, open the </w:t>
+      </w:r>
+      <w:proofErr w:type="gramStart"/>
+      <w:r>
+        <w:rPr>
+          <w:rFonts w:ascii="TimesNewRoman" w:eastAsia="Times New Roman" w:hAnsi="TimesNewRoman" w:cs="Times New Roman"/>
+          <w:color w:val="000000"/>
+          <w:sz w:val="18"/>
+          <w:szCs w:val="18"/>
+        </w:rPr>
+        <w:t>config.v</w:t>
+      </w:r>
+      <w:proofErr w:type="gramEnd"/>
+      <w:r>
+        <w:rPr>
+          <w:rFonts w:ascii="TimesNewRoman" w:eastAsia="Times New Roman" w:hAnsi="TimesNewRoman" w:cs="Times New Roman"/>
+          <w:color w:val="000000"/>
+          <w:sz w:val="18"/>
+          <w:szCs w:val="18"/>
+        </w:rPr>
+        <w:t xml:space="preserve"> file and comment out the following line, then rebuild:</w:t>
       </w:r>
     </w:p>
     <w:p>
@@ -1377,7 +1488,27 @@
           <w:sz w:val="18"/>
           <w:szCs w:val="18"/>
         </w:rPr>
-        <w:t>`set_feature(CoCo3_CYC_ACC_6809, FEATURE_3)</w:t>
+        <w:t>`set_</w:t>
+      </w:r>
+      <w:proofErr w:type="gramStart"/>
+      <w:r>
+        <w:rPr>
+          <w:rFonts w:ascii="TimesNewRoman" w:eastAsia="Times New Roman" w:hAnsi="TimesNewRoman" w:cs="Times New Roman"/>
+          <w:color w:val="000000"/>
+          <w:sz w:val="18"/>
+          <w:szCs w:val="18"/>
+        </w:rPr>
+        <w:t>feature(</w:t>
+      </w:r>
+      <w:proofErr w:type="gramEnd"/>
+      <w:r>
+        <w:rPr>
+          <w:rFonts w:ascii="TimesNewRoman" w:eastAsia="Times New Roman" w:hAnsi="TimesNewRoman" w:cs="Times New Roman"/>
+          <w:color w:val="000000"/>
+          <w:sz w:val="18"/>
+          <w:szCs w:val="18"/>
+        </w:rPr>
+        <w:t>CoCo3_CYC_ACC_6809, FEATURE_3)</w:t>
       </w:r>
       <w:r>
         <w:rPr>
@@ -1928,7 +2059,27 @@
           <w:sz w:val="18"/>
           <w:szCs w:val="18"/>
         </w:rPr>
-        <w:t xml:space="preserve">y the CoCoSDC controller.  This slot has been mapped to include the Disk Extended Color Basic ROM – the same as slot 4. [see Slot 4 below for attaching the rom]  The CoCoSDC has two internal floppy drives </w:t>
+        <w:t xml:space="preserve">y the CoCoSDC controller.  This slot has been mapped to include the Disk Extended Color Basic ROM – the same as slot 4. [see Slot 4 below for attaching the </w:t>
+      </w:r>
+      <w:proofErr w:type="gramStart"/>
+      <w:r>
+        <w:rPr>
+          <w:rFonts w:ascii="TimesNewRoman" w:eastAsia="Times New Roman" w:hAnsi="TimesNewRoman" w:cs="Times New Roman"/>
+          <w:color w:val="000000"/>
+          <w:sz w:val="18"/>
+          <w:szCs w:val="18"/>
+        </w:rPr>
+        <w:t>rom]  The</w:t>
+      </w:r>
+      <w:proofErr w:type="gramEnd"/>
+      <w:r>
+        <w:rPr>
+          <w:rFonts w:ascii="TimesNewRoman" w:eastAsia="Times New Roman" w:hAnsi="TimesNewRoman" w:cs="Times New Roman"/>
+          <w:color w:val="000000"/>
+          <w:sz w:val="18"/>
+          <w:szCs w:val="18"/>
+        </w:rPr>
+        <w:t xml:space="preserve"> CoCoSDC has two internal floppy drives </w:t>
       </w:r>
       <w:r>
         <w:rPr>
@@ -2086,7 +2237,27 @@
           <w:sz w:val="18"/>
           <w:szCs w:val="18"/>
         </w:rPr>
-        <w:t>to the On position</w:t>
+        <w:t xml:space="preserve">to the </w:t>
+      </w:r>
+      <w:proofErr w:type="gramStart"/>
+      <w:r>
+        <w:rPr>
+          <w:rFonts w:ascii="TimesNewRoman" w:eastAsia="Times New Roman" w:hAnsi="TimesNewRoman" w:cs="Times New Roman"/>
+          <w:color w:val="000000"/>
+          <w:sz w:val="18"/>
+          <w:szCs w:val="18"/>
+        </w:rPr>
+        <w:t>On</w:t>
+      </w:r>
+      <w:proofErr w:type="gramEnd"/>
+      <w:r>
+        <w:rPr>
+          <w:rFonts w:ascii="TimesNewRoman" w:eastAsia="Times New Roman" w:hAnsi="TimesNewRoman" w:cs="Times New Roman"/>
+          <w:color w:val="000000"/>
+          <w:sz w:val="18"/>
+          <w:szCs w:val="18"/>
+        </w:rPr>
+        <w:t xml:space="preserve"> position</w:t>
       </w:r>
       <w:r>
         <w:rPr>
@@ -2234,7 +2405,67 @@
           <w:sz w:val="18"/>
           <w:szCs w:val="18"/>
         </w:rPr>
-        <w:t>The CoCo3 includes a 57 key keyboard. CoCo3FPGA uses a PS/2 keyboard that emulates the original 57 key keyboard. There is no additional software needed and all the original CoCo3 programs will work without modification. The keyboard layout is not the same between the original keyboard and the PS/2 keyboard. CoCo3FPGA translates the PS/2 key layout to the CoCo3 layout. So when you push a [shift] 8 on the PS/2 keyboard, CoCo3FPGA will display a “*” on the display. Pushing the [shift] 8 key on a CoCo3 will display a “(” on the screen. Whatever key you push on the keyboard comes up as what is labeled on the keyboard. No need to memorize the CoCo3 layout. One the CoCo3 keyboard, a Shift – 0 is used to toggle shift lock. A Shift – 0 on a PS2 keyboard is the ) key. The PS2 does contain a caps lock key. This key has been programmed to output a Shift – 0 to toggle the shift lock.</w:t>
+        <w:t xml:space="preserve">The CoCo3 includes a 57 key keyboard. CoCo3FPGA uses a PS/2 keyboard that emulates the original 57 key keyboard. There is no additional software needed and all the original CoCo3 programs will work without modification. The keyboard layout is not the same between the original keyboard and the PS/2 keyboard. CoCo3FPGA translates the PS/2 key layout to the CoCo3 layout. </w:t>
+      </w:r>
+      <w:proofErr w:type="gramStart"/>
+      <w:r>
+        <w:rPr>
+          <w:rFonts w:ascii="TimesNewRoman" w:hAnsi="TimesNewRoman"/>
+          <w:color w:val="000000"/>
+          <w:sz w:val="18"/>
+          <w:szCs w:val="18"/>
+        </w:rPr>
+        <w:t>So</w:t>
+      </w:r>
+      <w:proofErr w:type="gramEnd"/>
+      <w:r>
+        <w:rPr>
+          <w:rFonts w:ascii="TimesNewRoman" w:hAnsi="TimesNewRoman"/>
+          <w:color w:val="000000"/>
+          <w:sz w:val="18"/>
+          <w:szCs w:val="18"/>
+        </w:rPr>
+        <w:t xml:space="preserve"> when you push a [shift] 8 on the PS/2 keyboard, CoCo3FPGA will display a “*” on the display. Pushing the [shift] 8 </w:t>
+      </w:r>
+      <w:proofErr w:type="gramStart"/>
+      <w:r>
+        <w:rPr>
+          <w:rFonts w:ascii="TimesNewRoman" w:hAnsi="TimesNewRoman"/>
+          <w:color w:val="000000"/>
+          <w:sz w:val="18"/>
+          <w:szCs w:val="18"/>
+        </w:rPr>
+        <w:t>key</w:t>
+      </w:r>
+      <w:proofErr w:type="gramEnd"/>
+      <w:r>
+        <w:rPr>
+          <w:rFonts w:ascii="TimesNewRoman" w:hAnsi="TimesNewRoman"/>
+          <w:color w:val="000000"/>
+          <w:sz w:val="18"/>
+          <w:szCs w:val="18"/>
+        </w:rPr>
+        <w:t xml:space="preserve"> on a CoCo3 will display a “(” on the screen. Whatever key you push on the keyboard comes up as what is labeled on the keyboard. No need to memorize the CoCo3 layout. One the CoCo3 keyboard, a Shift – 0 is used to toggle shift lock. A Shift – 0 on a PS2 keyboard is </w:t>
+      </w:r>
+      <w:proofErr w:type="gramStart"/>
+      <w:r>
+        <w:rPr>
+          <w:rFonts w:ascii="TimesNewRoman" w:hAnsi="TimesNewRoman"/>
+          <w:color w:val="000000"/>
+          <w:sz w:val="18"/>
+          <w:szCs w:val="18"/>
+        </w:rPr>
+        <w:t>the )</w:t>
+      </w:r>
+      <w:proofErr w:type="gramEnd"/>
+      <w:r>
+        <w:rPr>
+          <w:rFonts w:ascii="TimesNewRoman" w:hAnsi="TimesNewRoman"/>
+          <w:color w:val="000000"/>
+          <w:sz w:val="18"/>
+          <w:szCs w:val="18"/>
+        </w:rPr>
+        <w:t xml:space="preserve"> key. The PS2 does contain a caps lock key. This key has been programmed to output a Shift – 0 to toggle the shift lock.</w:t>
       </w:r>
     </w:p>
     <w:p>
@@ -2289,7 +2520,27 @@
           <w:sz w:val="18"/>
           <w:szCs w:val="18"/>
         </w:rPr>
-        <w:t xml:space="preserve">  A automated ‘Cold Boot’ is also available on the OSD which will display the ‘Easter Egg’ for a fraction of a second, then execute another reset</w:t>
+        <w:t xml:space="preserve">  </w:t>
+      </w:r>
+      <w:proofErr w:type="gramStart"/>
+      <w:r>
+        <w:rPr>
+          <w:rFonts w:ascii="TimesNewRoman" w:hAnsi="TimesNewRoman"/>
+          <w:color w:val="000000"/>
+          <w:sz w:val="18"/>
+          <w:szCs w:val="18"/>
+        </w:rPr>
+        <w:t>A</w:t>
+      </w:r>
+      <w:proofErr w:type="gramEnd"/>
+      <w:r>
+        <w:rPr>
+          <w:rFonts w:ascii="TimesNewRoman" w:hAnsi="TimesNewRoman"/>
+          <w:color w:val="000000"/>
+          <w:sz w:val="18"/>
+          <w:szCs w:val="18"/>
+        </w:rPr>
+        <w:t xml:space="preserve"> automated ‘Cold Boot’ is also available on the OSD which will display the ‘Easter Egg’ for a fraction of a second, then execute another reset</w:t>
       </w:r>
       <w:r>
         <w:rPr>
@@ -2411,27 +2662,67 @@
           <w:sz w:val="18"/>
           <w:szCs w:val="18"/>
         </w:rPr>
-        <w:t>The palette registers of the CoCo3 are implemented. The CoCo3 6 bit, 2 bits per color, palette registers have been extended to 12 bits, 4 bits per color, on CoCo3FPGA. With the extra 2 bits per color, a total of 12 bits, allows up to 4096 different color combinations. When writing to the original palette registers, the additional 6 bit registers are written with the same data. This ensures total compatibility with the original CoCo3 palette registers. The additional lower order 2 bits per color can be written separately by writing to the original palette location with bit 7 of the data set to 1. Even though, the palette registers have been increased in depth, there is still a limitation of 16 palette registers so the maximum number of colors that can be displayed at the same time using the palette registers is 16.</w:t>
-      </w:r>
-    </w:p>
-    <w:p>
-      <w:pPr>
-        <w:pStyle w:val="NormalWeb"/>
-        <w:rPr>
-          <w:rFonts w:ascii="TimesNewRoman" w:hAnsi="TimesNewRoman"/>
-          <w:color w:val="000000"/>
-          <w:sz w:val="18"/>
-          <w:szCs w:val="18"/>
-        </w:rPr>
-      </w:pPr>
-      <w:r>
-        <w:rPr>
-          <w:rFonts w:ascii="TimesNewRoman" w:hAnsi="TimesNewRoman"/>
-          <w:color w:val="000000"/>
-          <w:sz w:val="18"/>
-          <w:szCs w:val="18"/>
-        </w:rPr>
-        <w:t>To get around the 16 color limitation, a 256 color mode has been added to the CoCo3FPGA. In a</w:t>
+        <w:t xml:space="preserve">The palette registers of the CoCo3 are implemented. The CoCo3 6 bit, 2 bits per color, palette registers have been extended to 12 bits, 4 bits per color, on CoCo3FPGA. With the extra 2 bits per color, a total of 12 bits, allows up to 4096 different color combinations. When writing to the original palette registers, the additional </w:t>
+      </w:r>
+      <w:proofErr w:type="gramStart"/>
+      <w:r>
+        <w:rPr>
+          <w:rFonts w:ascii="TimesNewRoman" w:hAnsi="TimesNewRoman"/>
+          <w:color w:val="000000"/>
+          <w:sz w:val="18"/>
+          <w:szCs w:val="18"/>
+        </w:rPr>
+        <w:t>6 bit</w:t>
+      </w:r>
+      <w:proofErr w:type="gramEnd"/>
+      <w:r>
+        <w:rPr>
+          <w:rFonts w:ascii="TimesNewRoman" w:hAnsi="TimesNewRoman"/>
+          <w:color w:val="000000"/>
+          <w:sz w:val="18"/>
+          <w:szCs w:val="18"/>
+        </w:rPr>
+        <w:t xml:space="preserve"> registers are written with the same data. This ensures total compatibility with the original CoCo3 palette registers. The additional lower order 2 bits per color can be written separately by writing to the original palette location with bit 7 of the data set to 1. Even though, the palette registers have been increased in depth, there is still a limitation of 16 palette registers so the maximum number of colors that can be displayed at the same time using the palette registers is 16.</w:t>
+      </w:r>
+    </w:p>
+    <w:p>
+      <w:pPr>
+        <w:pStyle w:val="NormalWeb"/>
+        <w:rPr>
+          <w:rFonts w:ascii="TimesNewRoman" w:hAnsi="TimesNewRoman"/>
+          <w:color w:val="000000"/>
+          <w:sz w:val="18"/>
+          <w:szCs w:val="18"/>
+        </w:rPr>
+      </w:pPr>
+      <w:r>
+        <w:rPr>
+          <w:rFonts w:ascii="TimesNewRoman" w:hAnsi="TimesNewRoman"/>
+          <w:color w:val="000000"/>
+          <w:sz w:val="18"/>
+          <w:szCs w:val="18"/>
+        </w:rPr>
+        <w:t xml:space="preserve">To get around the </w:t>
+      </w:r>
+      <w:proofErr w:type="gramStart"/>
+      <w:r>
+        <w:rPr>
+          <w:rFonts w:ascii="TimesNewRoman" w:hAnsi="TimesNewRoman"/>
+          <w:color w:val="000000"/>
+          <w:sz w:val="18"/>
+          <w:szCs w:val="18"/>
+        </w:rPr>
+        <w:t>16 color</w:t>
+      </w:r>
+      <w:proofErr w:type="gramEnd"/>
+      <w:r>
+        <w:rPr>
+          <w:rFonts w:ascii="TimesNewRoman" w:hAnsi="TimesNewRoman"/>
+          <w:color w:val="000000"/>
+          <w:sz w:val="18"/>
+          <w:szCs w:val="18"/>
+        </w:rPr>
+        <w:t xml:space="preserve"> limitation, a 256 color mode has been added to the CoCo3FPGA. In a</w:t>
       </w:r>
       <w:r>
         <w:rPr>
@@ -2449,7 +2740,67 @@
           <w:sz w:val="18"/>
           <w:szCs w:val="18"/>
         </w:rPr>
-        <w:t>CoCo3, address $FF99 bits 0 and 1 sets the maximum number of colors for graphics modes. Only three of the four settings are used, with the other left as undefined. By setting this undefined combination (both bits 1), the CoCo3FPGA turns on the 256 color mode. The CoCo3 has a maximum of 160 bytes / scan line. With this limitation, the maximum horizontal resolution with 256 colors is 160 pixels. The CoCo3FPGA's maximum has been extended to 640 bytes / scan line allowing a 640 pixel 256 color mode. The default color definitions for the 256 color mode in the CoCo3FPGA are different than the ones defined in the rumored 256 color mode in the CoCo3. CoCo3FPGA uses six bits of color (two bits for each primary color) and two bits of intensity. The lower six bits are defined just like a palette register. But the upper two bits are used as a multiplier for these colors. The multiplier works on all three primary colors.</w:t>
+        <w:t xml:space="preserve">CoCo3, address $FF99 bits 0 and 1 sets the maximum number of colors for graphics modes. Only three of the four settings are used, with the other left as undefined. By setting this undefined combination (both bits 1), the CoCo3FPGA turns on the </w:t>
+      </w:r>
+      <w:proofErr w:type="gramStart"/>
+      <w:r>
+        <w:rPr>
+          <w:rFonts w:ascii="TimesNewRoman" w:hAnsi="TimesNewRoman"/>
+          <w:color w:val="000000"/>
+          <w:sz w:val="18"/>
+          <w:szCs w:val="18"/>
+        </w:rPr>
+        <w:t>256 color</w:t>
+      </w:r>
+      <w:proofErr w:type="gramEnd"/>
+      <w:r>
+        <w:rPr>
+          <w:rFonts w:ascii="TimesNewRoman" w:hAnsi="TimesNewRoman"/>
+          <w:color w:val="000000"/>
+          <w:sz w:val="18"/>
+          <w:szCs w:val="18"/>
+        </w:rPr>
+        <w:t xml:space="preserve"> mode. The CoCo3 has a maximum of 160 bytes / scan line. With this limitation, the maximum horizontal resolution with 256 colors is 160 pixels. The CoCo3FPGA's maximum has been extended to 640 bytes / scan line allowing a </w:t>
+      </w:r>
+      <w:proofErr w:type="gramStart"/>
+      <w:r>
+        <w:rPr>
+          <w:rFonts w:ascii="TimesNewRoman" w:hAnsi="TimesNewRoman"/>
+          <w:color w:val="000000"/>
+          <w:sz w:val="18"/>
+          <w:szCs w:val="18"/>
+        </w:rPr>
+        <w:t>640 pixel</w:t>
+      </w:r>
+      <w:proofErr w:type="gramEnd"/>
+      <w:r>
+        <w:rPr>
+          <w:rFonts w:ascii="TimesNewRoman" w:hAnsi="TimesNewRoman"/>
+          <w:color w:val="000000"/>
+          <w:sz w:val="18"/>
+          <w:szCs w:val="18"/>
+        </w:rPr>
+        <w:t xml:space="preserve"> 256 color mode. The default color definitions for the </w:t>
+      </w:r>
+      <w:proofErr w:type="gramStart"/>
+      <w:r>
+        <w:rPr>
+          <w:rFonts w:ascii="TimesNewRoman" w:hAnsi="TimesNewRoman"/>
+          <w:color w:val="000000"/>
+          <w:sz w:val="18"/>
+          <w:szCs w:val="18"/>
+        </w:rPr>
+        <w:t>256 color</w:t>
+      </w:r>
+      <w:proofErr w:type="gramEnd"/>
+      <w:r>
+        <w:rPr>
+          <w:rFonts w:ascii="TimesNewRoman" w:hAnsi="TimesNewRoman"/>
+          <w:color w:val="000000"/>
+          <w:sz w:val="18"/>
+          <w:szCs w:val="18"/>
+        </w:rPr>
+        <w:t xml:space="preserve"> mode in the CoCo3FPGA are different than the ones defined in the rumored 256 color mode in the CoCo3. CoCo3FPGA uses six bits of color (two bits for each primary color) and two bits of intensity. The lower six bits are defined just like a palette register. But the upper two bits are used as a multiplier for these colors. The multiplier works on all three primary colors.</w:t>
       </w:r>
     </w:p>
     <w:p>
@@ -2740,7 +3091,47 @@
           <w:sz w:val="18"/>
           <w:szCs w:val="18"/>
         </w:rPr>
-        <w:t>RAM, they can be changed. This means the 256 color palette can be changed. To change one of the 256 colors, write the desired 12 bit color data into Palette 0. Then write the color number that</w:t>
+        <w:t xml:space="preserve">RAM, they can be changed. This means the </w:t>
+      </w:r>
+      <w:proofErr w:type="gramStart"/>
+      <w:r>
+        <w:rPr>
+          <w:rFonts w:ascii="TimesNewRoman" w:hAnsi="TimesNewRoman"/>
+          <w:color w:val="000000"/>
+          <w:sz w:val="18"/>
+          <w:szCs w:val="18"/>
+        </w:rPr>
+        <w:t>256 color</w:t>
+      </w:r>
+      <w:proofErr w:type="gramEnd"/>
+      <w:r>
+        <w:rPr>
+          <w:rFonts w:ascii="TimesNewRoman" w:hAnsi="TimesNewRoman"/>
+          <w:color w:val="000000"/>
+          <w:sz w:val="18"/>
+          <w:szCs w:val="18"/>
+        </w:rPr>
+        <w:t xml:space="preserve"> palette can be changed. To change one of the 256 colors, write the desired </w:t>
+      </w:r>
+      <w:proofErr w:type="gramStart"/>
+      <w:r>
+        <w:rPr>
+          <w:rFonts w:ascii="TimesNewRoman" w:hAnsi="TimesNewRoman"/>
+          <w:color w:val="000000"/>
+          <w:sz w:val="18"/>
+          <w:szCs w:val="18"/>
+        </w:rPr>
+        <w:t>12 bit</w:t>
+      </w:r>
+      <w:proofErr w:type="gramEnd"/>
+      <w:r>
+        <w:rPr>
+          <w:rFonts w:ascii="TimesNewRoman" w:hAnsi="TimesNewRoman"/>
+          <w:color w:val="000000"/>
+          <w:sz w:val="18"/>
+          <w:szCs w:val="18"/>
+        </w:rPr>
+        <w:t xml:space="preserve"> color data into Palette 0. Then write the color number that</w:t>
       </w:r>
       <w:r>
         <w:rPr>
@@ -3031,7 +3422,173 @@
           <w:sz w:val="18"/>
           <w:szCs w:val="18"/>
         </w:rPr>
-        <w:t>The only Semi-graphics (SG) mode supported with the CoCo3 was SG4. CoCo3FPGA supports all the original Semi-graphics modes supported by the Color Computer 1 and 2. In most cases, software written using the Semi-Graphics will run with out any modification. The one caveat is SG6. On the CoCo3, the settings bit used to enable SG6 was re-tasked to enable lower case text. To get around this limitation, a switch on the DE-1 is used, SW5. If a program is run that uses the SG6 mode, turn on SW5. Because the original setting bit enables lower case text, any program written to run with SG6 can also display lower case text. Most Semi-graphics modes disallowed using text on the same screens. This limitation is gone with CoCo3FPGA. All Semi-graphics modes will now display text. Modes SG8, SG12, and SG24 modes use multiple lines of memory to display 12 line of graphics. To display a full text characters in these modes, the text will need to be duplicated on each line. As an example, SG8 uses 4 lines of memory to display the 12 lines of a text character. To display text, the characters to be displayed will need to be duplicated on all 4 lines. One thing to remember, SG modes require the high bit of memory to be</w:t>
+        <w:t>The only Semi-graphics (SG) mode supported with the CoCo3 was SG4. CoCo3FPGA supports all the original Semi-graphics modes supported by the Color Computer 1 and 2. In most cases, software written using the Semi-Graphics will run with out any modification. The one caveat is SG6. On the CoCo3, the settings bit used to enable SG6 was re-tasked to enable lower case text. To get around this limitation</w:t>
+      </w:r>
+      <w:r>
+        <w:rPr>
+          <w:rFonts w:ascii="TimesNewRoman" w:eastAsia="Times New Roman" w:hAnsi="TimesNewRoman" w:cs="Times New Roman"/>
+          <w:color w:val="000000"/>
+          <w:sz w:val="18"/>
+          <w:szCs w:val="18"/>
+        </w:rPr>
+        <w:t xml:space="preserve"> in the CoCo3FPGA</w:t>
+      </w:r>
+      <w:r>
+        <w:rPr>
+          <w:rFonts w:ascii="TimesNewRoman" w:eastAsia="Times New Roman" w:hAnsi="TimesNewRoman" w:cs="Times New Roman"/>
+          <w:color w:val="000000"/>
+          <w:sz w:val="18"/>
+          <w:szCs w:val="18"/>
+        </w:rPr>
+        <w:t xml:space="preserve">, </w:t>
+      </w:r>
+      <w:r>
+        <w:rPr>
+          <w:rFonts w:ascii="TimesNewRoman" w:eastAsia="Times New Roman" w:hAnsi="TimesNewRoman" w:cs="Times New Roman"/>
+          <w:color w:val="000000"/>
+          <w:sz w:val="18"/>
+          <w:szCs w:val="18"/>
+        </w:rPr>
+        <w:t>an</w:t>
+      </w:r>
+      <w:r>
+        <w:rPr>
+          <w:rFonts w:ascii="TimesNewRoman" w:eastAsia="Times New Roman" w:hAnsi="TimesNewRoman" w:cs="Times New Roman"/>
+          <w:color w:val="000000"/>
+          <w:sz w:val="18"/>
+          <w:szCs w:val="18"/>
+        </w:rPr>
+        <w:t xml:space="preserve"> </w:t>
+      </w:r>
+      <w:r>
+        <w:rPr>
+          <w:rFonts w:ascii="TimesNewRoman" w:eastAsia="Times New Roman" w:hAnsi="TimesNewRoman" w:cs="Times New Roman"/>
+          <w:color w:val="000000"/>
+          <w:sz w:val="18"/>
+          <w:szCs w:val="18"/>
+        </w:rPr>
+        <w:t xml:space="preserve">option </w:t>
+      </w:r>
+      <w:r>
+        <w:rPr>
+          <w:rFonts w:ascii="TimesNewRoman" w:eastAsia="Times New Roman" w:hAnsi="TimesNewRoman" w:cs="Times New Roman"/>
+          <w:color w:val="000000"/>
+          <w:sz w:val="18"/>
+          <w:szCs w:val="18"/>
+        </w:rPr>
+        <w:t xml:space="preserve">switch </w:t>
+      </w:r>
+      <w:r>
+        <w:rPr>
+          <w:rFonts w:ascii="TimesNewRoman" w:eastAsia="Times New Roman" w:hAnsi="TimesNewRoman" w:cs="Times New Roman"/>
+          <w:color w:val="000000"/>
+          <w:sz w:val="18"/>
+          <w:szCs w:val="18"/>
+        </w:rPr>
+        <w:t>i</w:t>
+      </w:r>
+      <w:r>
+        <w:rPr>
+          <w:rFonts w:ascii="TimesNewRoman" w:eastAsia="Times New Roman" w:hAnsi="TimesNewRoman" w:cs="Times New Roman"/>
+          <w:color w:val="000000"/>
+          <w:sz w:val="18"/>
+          <w:szCs w:val="18"/>
+        </w:rPr>
+        <w:t xml:space="preserve">s used. </w:t>
+      </w:r>
+      <w:r>
+        <w:rPr>
+          <w:rFonts w:ascii="TimesNewRoman" w:eastAsia="Times New Roman" w:hAnsi="TimesNewRoman" w:cs="Times New Roman"/>
+          <w:color w:val="000000"/>
+          <w:sz w:val="18"/>
+          <w:szCs w:val="18"/>
+        </w:rPr>
+        <w:t xml:space="preserve">The MiSTer implementation uses a setting in the ‘Video Settings’ menu called ‘CoCo3 Lower Case:’.   </w:t>
+      </w:r>
+      <w:r>
+        <w:rPr>
+          <w:rFonts w:ascii="TimesNewRoman" w:eastAsia="Times New Roman" w:hAnsi="TimesNewRoman" w:cs="Times New Roman"/>
+          <w:color w:val="000000"/>
+          <w:sz w:val="18"/>
+          <w:szCs w:val="18"/>
+        </w:rPr>
+        <w:t xml:space="preserve">If a program is run that uses the SG6 mode, </w:t>
+      </w:r>
+      <w:r>
+        <w:rPr>
+          <w:rFonts w:ascii="TimesNewRoman" w:eastAsia="Times New Roman" w:hAnsi="TimesNewRoman" w:cs="Times New Roman"/>
+          <w:color w:val="000000"/>
+          <w:sz w:val="18"/>
+          <w:szCs w:val="18"/>
+        </w:rPr>
+        <w:t xml:space="preserve">set this option to ‘Disabled – SG6 Enabled’.  </w:t>
+      </w:r>
+      <w:r>
+        <w:rPr>
+          <w:rFonts w:ascii="TimesNewRoman" w:eastAsia="Times New Roman" w:hAnsi="TimesNewRoman" w:cs="Times New Roman"/>
+          <w:color w:val="000000"/>
+          <w:sz w:val="18"/>
+          <w:szCs w:val="18"/>
+        </w:rPr>
+        <w:t xml:space="preserve"> Because the </w:t>
+      </w:r>
+      <w:r>
+        <w:rPr>
+          <w:rFonts w:ascii="TimesNewRoman" w:eastAsia="Times New Roman" w:hAnsi="TimesNewRoman" w:cs="Times New Roman"/>
+          <w:color w:val="000000"/>
+          <w:sz w:val="18"/>
+          <w:szCs w:val="18"/>
+        </w:rPr>
+        <w:t>‘Enabled’</w:t>
+      </w:r>
+      <w:r>
+        <w:rPr>
+          <w:rFonts w:ascii="TimesNewRoman" w:eastAsia="Times New Roman" w:hAnsi="TimesNewRoman" w:cs="Times New Roman"/>
+          <w:color w:val="000000"/>
+          <w:sz w:val="18"/>
+          <w:szCs w:val="18"/>
+        </w:rPr>
+        <w:t xml:space="preserve"> setting enables lower case text, any program written to run with SG6 can also display lower case text. Most Semi-graphics modes disallowed using text on the same screens. This limitation is gone with CoCo3FPGA. All Semi-graphics modes will now display text. Modes SG8, SG12, and SG24 modes use multiple lines of memory to display 12 </w:t>
+      </w:r>
+      <w:proofErr w:type="gramStart"/>
+      <w:r>
+        <w:rPr>
+          <w:rFonts w:ascii="TimesNewRoman" w:eastAsia="Times New Roman" w:hAnsi="TimesNewRoman" w:cs="Times New Roman"/>
+          <w:color w:val="000000"/>
+          <w:sz w:val="18"/>
+          <w:szCs w:val="18"/>
+        </w:rPr>
+        <w:t>line</w:t>
+      </w:r>
+      <w:proofErr w:type="gramEnd"/>
+      <w:r>
+        <w:rPr>
+          <w:rFonts w:ascii="TimesNewRoman" w:eastAsia="Times New Roman" w:hAnsi="TimesNewRoman" w:cs="Times New Roman"/>
+          <w:color w:val="000000"/>
+          <w:sz w:val="18"/>
+          <w:szCs w:val="18"/>
+        </w:rPr>
+        <w:t xml:space="preserve"> of graphics. To display a </w:t>
+      </w:r>
+      <w:proofErr w:type="gramStart"/>
+      <w:r>
+        <w:rPr>
+          <w:rFonts w:ascii="TimesNewRoman" w:eastAsia="Times New Roman" w:hAnsi="TimesNewRoman" w:cs="Times New Roman"/>
+          <w:color w:val="000000"/>
+          <w:sz w:val="18"/>
+          <w:szCs w:val="18"/>
+        </w:rPr>
+        <w:t>full text characters</w:t>
+      </w:r>
+      <w:proofErr w:type="gramEnd"/>
+      <w:r>
+        <w:rPr>
+          <w:rFonts w:ascii="TimesNewRoman" w:eastAsia="Times New Roman" w:hAnsi="TimesNewRoman" w:cs="Times New Roman"/>
+          <w:color w:val="000000"/>
+          <w:sz w:val="18"/>
+          <w:szCs w:val="18"/>
+        </w:rPr>
+        <w:t xml:space="preserve"> in these modes, the text will need to be duplicated on each line. As an example, SG8 uses 4 lines of memory to display the 12 lines of a text character. To display text, the characters to be displayed will need to be duplicated on all 4 lines. One thing to remember, SG modes require the high bit of memory to be</w:t>
       </w:r>
       <w:r>
         <w:rPr>
@@ -3051,10 +3608,21 @@
         </w:rPr>
         <w:t>set. The text on the same line will have the high bit cleared.</w:t>
       </w:r>
-    </w:p>
-    <w:p>
-      <w:pPr>
-        <w:pStyle w:val="NormalWeb"/>
+      <w:r>
+        <w:rPr>
+          <w:rFonts w:ascii="TimesNewRoman" w:eastAsia="Times New Roman" w:hAnsi="TimesNewRoman" w:cs="Times New Roman"/>
+          <w:color w:val="000000"/>
+          <w:sz w:val="18"/>
+          <w:szCs w:val="18"/>
+        </w:rPr>
+        <w:t xml:space="preserve">  It is suggested for FULL compatibility to set this option to ‘Enabled’.</w:t>
+      </w:r>
+    </w:p>
+    <w:p>
+      <w:pPr>
+        <w:pStyle w:val="NormalWeb"/>
+      </w:pPr>
+      <w:r>
         <w:rPr>
           <w:rFonts w:ascii="TimesNewRoman" w:hAnsi="TimesNewRoman"/>
           <w:b/>
@@ -3064,8 +3632,217 @@
           <w:szCs w:val="21"/>
           <w:u w:val="single"/>
         </w:rPr>
-      </w:pPr>
-      <w:r>
+        <w:t>Artifacts</w:t>
+      </w:r>
+    </w:p>
+    <w:p>
+      <w:pPr>
+        <w:spacing w:before="100" w:beforeAutospacing="1" w:after="100" w:afterAutospacing="1" w:line="240" w:lineRule="auto"/>
+        <w:rPr>
+          <w:rFonts w:ascii="TimesNewRoman" w:hAnsi="TimesNewRoman"/>
+          <w:color w:val="000000"/>
+          <w:sz w:val="18"/>
+          <w:szCs w:val="18"/>
+        </w:rPr>
+      </w:pPr>
+      <w:r>
+        <w:rPr>
+          <w:rFonts w:ascii="TimesNewRoman" w:hAnsi="TimesNewRoman"/>
+          <w:color w:val="000000"/>
+          <w:sz w:val="18"/>
+          <w:szCs w:val="18"/>
+        </w:rPr>
+        <w:t xml:space="preserve">The MiSTer system </w:t>
+      </w:r>
+      <w:r>
+        <w:rPr>
+          <w:rFonts w:ascii="TimesNewRoman" w:hAnsi="TimesNewRoman"/>
+          <w:color w:val="000000"/>
+          <w:sz w:val="18"/>
+          <w:szCs w:val="18"/>
+        </w:rPr>
+        <w:t xml:space="preserve">will typically be outputting to a VGA or HDMI monitor.  The CoCo utilizes NTSC artifacts to produce 4 colors in the CoCo1’s hi-res mode – </w:t>
+      </w:r>
+      <w:r>
+        <w:rPr>
+          <w:rFonts w:ascii="TimesNewRoman" w:hAnsi="TimesNewRoman"/>
+          <w:color w:val="000000"/>
+          <w:sz w:val="18"/>
+          <w:szCs w:val="18"/>
+        </w:rPr>
+        <w:t>256x192.  On a RGB monitor like VGA and HDMI the output has no color and is Black and White only.  To enjoy program which utilize the 4 color artifact modes, CoCo3FPGA offers 3 configurations which allows the user to choose how this is handled.  The menu which controls Artifacts is in the ‘Video Settings’ menu and is called ‘Artifact Type:’.  It has 3 possible settings:</w:t>
+      </w:r>
+    </w:p>
+    <w:p>
+      <w:pPr>
+        <w:pStyle w:val="ListParagraph"/>
+        <w:numPr>
+          <w:ilvl w:val="0"/>
+          <w:numId w:val="3"/>
+        </w:numPr>
+        <w:spacing w:before="100" w:beforeAutospacing="1" w:after="100" w:afterAutospacing="1" w:line="240" w:lineRule="auto"/>
+        <w:rPr>
+          <w:rFonts w:ascii="TimesNewRoman" w:hAnsi="TimesNewRoman"/>
+          <w:color w:val="000000"/>
+          <w:sz w:val="18"/>
+          <w:szCs w:val="18"/>
+        </w:rPr>
+      </w:pPr>
+      <w:r>
+        <w:rPr>
+          <w:rFonts w:ascii="TimesNewRoman" w:hAnsi="TimesNewRoman"/>
+          <w:color w:val="000000"/>
+          <w:sz w:val="18"/>
+          <w:szCs w:val="18"/>
+        </w:rPr>
+        <w:t>‘NONE’ – In this setting no artifacts are emulated and the 256x192 screens only show Black and White.</w:t>
+      </w:r>
+    </w:p>
+    <w:p>
+      <w:pPr>
+        <w:pStyle w:val="ListParagraph"/>
+        <w:numPr>
+          <w:ilvl w:val="0"/>
+          <w:numId w:val="3"/>
+        </w:numPr>
+        <w:spacing w:before="100" w:beforeAutospacing="1" w:after="100" w:afterAutospacing="1" w:line="240" w:lineRule="auto"/>
+        <w:rPr>
+          <w:rFonts w:ascii="TimesNewRoman" w:hAnsi="TimesNewRoman"/>
+          <w:color w:val="000000"/>
+          <w:sz w:val="18"/>
+          <w:szCs w:val="18"/>
+        </w:rPr>
+      </w:pPr>
+      <w:r>
+        <w:rPr>
+          <w:rFonts w:ascii="TimesNewRoman" w:hAnsi="TimesNewRoman"/>
+          <w:color w:val="000000"/>
+          <w:sz w:val="18"/>
+          <w:szCs w:val="18"/>
+        </w:rPr>
+        <w:t xml:space="preserve">‘Simple’ – In this setting, artifact colors are selected in </w:t>
+      </w:r>
+      <w:proofErr w:type="gramStart"/>
+      <w:r>
+        <w:rPr>
+          <w:rFonts w:ascii="TimesNewRoman" w:hAnsi="TimesNewRoman"/>
+          <w:color w:val="000000"/>
+          <w:sz w:val="18"/>
+          <w:szCs w:val="18"/>
+        </w:rPr>
+        <w:t>2 bit</w:t>
+      </w:r>
+      <w:proofErr w:type="gramEnd"/>
+      <w:r>
+        <w:rPr>
+          <w:rFonts w:ascii="TimesNewRoman" w:hAnsi="TimesNewRoman"/>
+          <w:color w:val="000000"/>
+          <w:sz w:val="18"/>
+          <w:szCs w:val="18"/>
+        </w:rPr>
+        <w:t xml:space="preserve"> increments.  This works but is very coarse and “blocky”.</w:t>
+      </w:r>
+    </w:p>
+    <w:p>
+      <w:pPr>
+        <w:pStyle w:val="ListParagraph"/>
+        <w:numPr>
+          <w:ilvl w:val="0"/>
+          <w:numId w:val="3"/>
+        </w:numPr>
+        <w:spacing w:before="100" w:beforeAutospacing="1" w:after="100" w:afterAutospacing="1" w:line="240" w:lineRule="auto"/>
+        <w:rPr>
+          <w:rFonts w:ascii="TimesNewRoman" w:hAnsi="TimesNewRoman"/>
+          <w:color w:val="000000"/>
+          <w:sz w:val="18"/>
+          <w:szCs w:val="18"/>
+        </w:rPr>
+      </w:pPr>
+      <w:r>
+        <w:rPr>
+          <w:rFonts w:ascii="TimesNewRoman" w:hAnsi="TimesNewRoman"/>
+          <w:color w:val="000000"/>
+          <w:sz w:val="18"/>
+          <w:szCs w:val="18"/>
+        </w:rPr>
+        <w:lastRenderedPageBreak/>
+        <w:t>“MESS” – In this setting, artifact colors are selected using a larger filter function and is more ‘fine tuned’ and give a much clear artifact image.</w:t>
+      </w:r>
+    </w:p>
+    <w:p>
+      <w:pPr>
+        <w:spacing w:before="100" w:beforeAutospacing="1" w:after="100" w:afterAutospacing="1" w:line="240" w:lineRule="auto"/>
+        <w:rPr>
+          <w:rFonts w:ascii="TimesNewRoman" w:hAnsi="TimesNewRoman"/>
+          <w:color w:val="000000"/>
+          <w:sz w:val="18"/>
+          <w:szCs w:val="18"/>
+        </w:rPr>
+      </w:pPr>
+      <w:r>
+        <w:rPr>
+          <w:rFonts w:ascii="TimesNewRoman" w:hAnsi="TimesNewRoman"/>
+          <w:color w:val="000000"/>
+          <w:sz w:val="18"/>
+          <w:szCs w:val="18"/>
+        </w:rPr>
+        <w:t xml:space="preserve">The suggested setting is “MESS” as it has the </w:t>
+      </w:r>
+      <w:proofErr w:type="gramStart"/>
+      <w:r>
+        <w:rPr>
+          <w:rFonts w:ascii="TimesNewRoman" w:hAnsi="TimesNewRoman"/>
+          <w:color w:val="000000"/>
+          <w:sz w:val="18"/>
+          <w:szCs w:val="18"/>
+        </w:rPr>
+        <w:t>best looking</w:t>
+      </w:r>
+      <w:proofErr w:type="gramEnd"/>
+      <w:r>
+        <w:rPr>
+          <w:rFonts w:ascii="TimesNewRoman" w:hAnsi="TimesNewRoman"/>
+          <w:color w:val="000000"/>
+          <w:sz w:val="18"/>
+          <w:szCs w:val="18"/>
+        </w:rPr>
+        <w:t xml:space="preserve"> output.  The user is free to look at the ‘Simple’ mode and chose between the two.  ‘NONE’ is available to turn all artifacts OFF.</w:t>
+      </w:r>
+    </w:p>
+    <w:p>
+      <w:pPr>
+        <w:spacing w:before="100" w:beforeAutospacing="1" w:after="100" w:afterAutospacing="1" w:line="240" w:lineRule="auto"/>
+        <w:rPr>
+          <w:rFonts w:ascii="TimesNewRoman" w:hAnsi="TimesNewRoman"/>
+          <w:color w:val="000000"/>
+          <w:sz w:val="18"/>
+          <w:szCs w:val="18"/>
+        </w:rPr>
+      </w:pPr>
+      <w:r>
+        <w:rPr>
+          <w:rFonts w:ascii="TimesNewRoman" w:hAnsi="TimesNewRoman"/>
+          <w:color w:val="000000"/>
+          <w:sz w:val="18"/>
+          <w:szCs w:val="18"/>
+        </w:rPr>
+        <w:t>When Artifacts are used and displayed, the display of two of the four colors can be random.  In the most common case RED and BLUE could be swapped on the screen.  In fact, some programs actually have a set up screen so the user can set this properly.  On the true CoCo3 you could hit the F1 key when doing a reset and the colors would swap.  On the CoCo3FPGA, to swap the artifact colors a setting has been added to the ‘Video Settings’ menu.  ‘Artifact Color Set’ can be toggled between 0 and 1 to swap the colors.  Note this setting only has effect if you are using a 256x192 mode and have artifacts turned on.</w:t>
+      </w:r>
+    </w:p>
+    <w:p>
+      <w:pPr>
+        <w:spacing w:before="100" w:beforeAutospacing="1" w:after="100" w:afterAutospacing="1" w:line="240" w:lineRule="auto"/>
+        <w:rPr>
+          <w:rFonts w:ascii="TimesNewRoman" w:eastAsia="Times New Roman" w:hAnsi="TimesNewRoman" w:cs="Times New Roman"/>
+          <w:color w:val="000000"/>
+          <w:sz w:val="18"/>
+          <w:szCs w:val="18"/>
+        </w:rPr>
+      </w:pPr>
+    </w:p>
+    <w:p>
+      <w:pPr>
+        <w:pStyle w:val="NormalWeb"/>
         <w:rPr>
           <w:rFonts w:ascii="TimesNewRoman" w:hAnsi="TimesNewRoman"/>
           <w:b/>
@@ -3075,6 +3852,17 @@
           <w:szCs w:val="21"/>
           <w:u w:val="single"/>
         </w:rPr>
+      </w:pPr>
+      <w:r>
+        <w:rPr>
+          <w:rFonts w:ascii="TimesNewRoman" w:hAnsi="TimesNewRoman"/>
+          <w:b/>
+          <w:bCs/>
+          <w:color w:val="000000"/>
+          <w:sz w:val="21"/>
+          <w:szCs w:val="21"/>
+          <w:u w:val="single"/>
+        </w:rPr>
         <w:t>Programmable Character Generator</w:t>
       </w:r>
     </w:p>
@@ -3126,8 +3914,9 @@
           <w:sz w:val="15"/>
           <w:szCs w:val="15"/>
         </w:rPr>
-        <w:t xml:space="preserve">00 Ç 10 ó 20 </w:t>
-      </w:r>
+        <w:t xml:space="preserve">00 Ç 10 ó </w:t>
+      </w:r>
+      <w:proofErr w:type="gramStart"/>
       <w:r>
         <w:rPr>
           <w:rFonts w:ascii="CourierNew" w:eastAsia="Times New Roman" w:hAnsi="CourierNew" w:cs="Times New Roman"/>
@@ -3137,7 +3926,7 @@
           <w:sz w:val="15"/>
           <w:szCs w:val="15"/>
         </w:rPr>
-        <w:t xml:space="preserve"> </w:t>
+        <w:t xml:space="preserve">20 </w:t>
       </w:r>
       <w:r>
         <w:rPr>
@@ -3148,7 +3937,30 @@
           <w:sz w:val="15"/>
           <w:szCs w:val="15"/>
         </w:rPr>
-        <w:t>30 0</w:t>
+        <w:t xml:space="preserve"> </w:t>
+      </w:r>
+      <w:r>
+        <w:rPr>
+          <w:rFonts w:ascii="CourierNew" w:eastAsia="Times New Roman" w:hAnsi="CourierNew" w:cs="Times New Roman"/>
+          <w:b/>
+          <w:bCs/>
+          <w:color w:val="000000"/>
+          <w:sz w:val="15"/>
+          <w:szCs w:val="15"/>
+        </w:rPr>
+        <w:t>30</w:t>
+      </w:r>
+      <w:proofErr w:type="gramEnd"/>
+      <w:r>
+        <w:rPr>
+          <w:rFonts w:ascii="CourierNew" w:eastAsia="Times New Roman" w:hAnsi="CourierNew" w:cs="Times New Roman"/>
+          <w:b/>
+          <w:bCs/>
+          <w:color w:val="000000"/>
+          <w:sz w:val="15"/>
+          <w:szCs w:val="15"/>
+        </w:rPr>
+        <w:t xml:space="preserve"> 0</w:t>
       </w:r>
       <w:r>
         <w:rPr>
@@ -3262,8 +4074,21 @@
           <w:sz w:val="15"/>
           <w:szCs w:val="15"/>
         </w:rPr>
-        <w:t>01 ü 11 æ 21 !</w:t>
-      </w:r>
+        <w:t xml:space="preserve">01 ü 11 æ </w:t>
+      </w:r>
+      <w:proofErr w:type="gramStart"/>
+      <w:r>
+        <w:rPr>
+          <w:rFonts w:ascii="CourierNew" w:eastAsia="Times New Roman" w:hAnsi="CourierNew" w:cs="Times New Roman"/>
+          <w:b/>
+          <w:bCs/>
+          <w:color w:val="000000"/>
+          <w:sz w:val="15"/>
+          <w:szCs w:val="15"/>
+        </w:rPr>
+        <w:t>21 !</w:t>
+      </w:r>
+      <w:proofErr w:type="gramEnd"/>
       <w:r>
         <w:rPr>
           <w:rFonts w:ascii="EditControl" w:eastAsia="Times New Roman" w:hAnsi="EditControl" w:cs="Times New Roman"/>
@@ -4170,8 +4995,19 @@
           <w:sz w:val="15"/>
           <w:szCs w:val="15"/>
         </w:rPr>
-        <w:lastRenderedPageBreak/>
-        <w:t>08 ê 18 Ø 28 (</w:t>
+        <w:t xml:space="preserve">08 ê 18 Ø 28 </w:t>
+      </w:r>
+      <w:proofErr w:type="gramStart"/>
+      <w:r>
+        <w:rPr>
+          <w:rFonts w:ascii="CourierNew" w:eastAsia="Times New Roman" w:hAnsi="CourierNew" w:cs="Times New Roman"/>
+          <w:b/>
+          <w:bCs/>
+          <w:color w:val="000000"/>
+          <w:sz w:val="15"/>
+          <w:szCs w:val="15"/>
+        </w:rPr>
+        <w:t>(</w:t>
       </w:r>
       <w:r>
         <w:rPr>
@@ -4191,7 +5027,19 @@
           <w:sz w:val="15"/>
           <w:szCs w:val="15"/>
         </w:rPr>
-        <w:t>38 8</w:t>
+        <w:t>38</w:t>
+      </w:r>
+      <w:proofErr w:type="gramEnd"/>
+      <w:r>
+        <w:rPr>
+          <w:rFonts w:ascii="CourierNew" w:eastAsia="Times New Roman" w:hAnsi="CourierNew" w:cs="Times New Roman"/>
+          <w:b/>
+          <w:bCs/>
+          <w:color w:val="000000"/>
+          <w:sz w:val="15"/>
+          <w:szCs w:val="15"/>
+        </w:rPr>
+        <w:t xml:space="preserve"> 8</w:t>
       </w:r>
       <w:r>
         <w:rPr>
@@ -4303,8 +5151,21 @@
           <w:sz w:val="15"/>
           <w:szCs w:val="15"/>
         </w:rPr>
-        <w:t>09 ë 19 Ö 29 )</w:t>
-      </w:r>
+        <w:t xml:space="preserve">09 ë 19 Ö </w:t>
+      </w:r>
+      <w:proofErr w:type="gramStart"/>
+      <w:r>
+        <w:rPr>
+          <w:rFonts w:ascii="CourierNew" w:eastAsia="Times New Roman" w:hAnsi="CourierNew" w:cs="Times New Roman"/>
+          <w:b/>
+          <w:bCs/>
+          <w:color w:val="000000"/>
+          <w:sz w:val="15"/>
+          <w:szCs w:val="15"/>
+        </w:rPr>
+        <w:t>29 )</w:t>
+      </w:r>
+      <w:proofErr w:type="gramEnd"/>
       <w:r>
         <w:rPr>
           <w:rFonts w:ascii="EditControl" w:eastAsia="Times New Roman" w:hAnsi="EditControl" w:cs="Times New Roman"/>
@@ -4455,8 +5316,21 @@
           <w:sz w:val="15"/>
           <w:szCs w:val="15"/>
         </w:rPr>
-        <w:t>3A :</w:t>
-      </w:r>
+        <w:t>3</w:t>
+      </w:r>
+      <w:proofErr w:type="gramStart"/>
+      <w:r>
+        <w:rPr>
+          <w:rFonts w:ascii="CourierNew" w:eastAsia="Times New Roman" w:hAnsi="CourierNew" w:cs="Times New Roman"/>
+          <w:b/>
+          <w:bCs/>
+          <w:color w:val="000000"/>
+          <w:sz w:val="15"/>
+          <w:szCs w:val="15"/>
+        </w:rPr>
+        <w:t>A :</w:t>
+      </w:r>
+      <w:proofErr w:type="gramEnd"/>
       <w:r>
         <w:rPr>
           <w:rFonts w:ascii="EditControl" w:eastAsia="Times New Roman" w:hAnsi="EditControl" w:cs="Times New Roman"/>
@@ -4587,8 +5461,21 @@
           <w:sz w:val="15"/>
           <w:szCs w:val="15"/>
         </w:rPr>
-        <w:t>3B ;</w:t>
-      </w:r>
+        <w:t>3</w:t>
+      </w:r>
+      <w:proofErr w:type="gramStart"/>
+      <w:r>
+        <w:rPr>
+          <w:rFonts w:ascii="CourierNew" w:eastAsia="Times New Roman" w:hAnsi="CourierNew" w:cs="Times New Roman"/>
+          <w:b/>
+          <w:bCs/>
+          <w:color w:val="000000"/>
+          <w:sz w:val="15"/>
+          <w:szCs w:val="15"/>
+        </w:rPr>
+        <w:t>B ;</w:t>
+      </w:r>
+      <w:proofErr w:type="gramEnd"/>
       <w:r>
         <w:rPr>
           <w:rFonts w:ascii="EditControl" w:eastAsia="Times New Roman" w:hAnsi="EditControl" w:cs="Times New Roman"/>
@@ -4699,8 +5586,21 @@
           <w:sz w:val="15"/>
           <w:szCs w:val="15"/>
         </w:rPr>
-        <w:t>0C î 1C £ 2C ,</w:t>
-      </w:r>
+        <w:t>0C î 1C £ 2</w:t>
+      </w:r>
+      <w:proofErr w:type="gramStart"/>
+      <w:r>
+        <w:rPr>
+          <w:rFonts w:ascii="CourierNew" w:eastAsia="Times New Roman" w:hAnsi="CourierNew" w:cs="Times New Roman"/>
+          <w:b/>
+          <w:bCs/>
+          <w:color w:val="000000"/>
+          <w:sz w:val="15"/>
+          <w:szCs w:val="15"/>
+        </w:rPr>
+        <w:t>C ,</w:t>
+      </w:r>
+      <w:proofErr w:type="gramEnd"/>
       <w:r>
         <w:rPr>
           <w:rFonts w:ascii="EditControl" w:eastAsia="Times New Roman" w:hAnsi="EditControl" w:cs="Times New Roman"/>
@@ -4891,8 +5791,21 @@
           <w:sz w:val="15"/>
           <w:szCs w:val="15"/>
         </w:rPr>
-        <w:t>5D ]</w:t>
-      </w:r>
+        <w:t>5</w:t>
+      </w:r>
+      <w:proofErr w:type="gramStart"/>
+      <w:r>
+        <w:rPr>
+          <w:rFonts w:ascii="CourierNew" w:eastAsia="Times New Roman" w:hAnsi="CourierNew" w:cs="Times New Roman"/>
+          <w:b/>
+          <w:bCs/>
+          <w:color w:val="000000"/>
+          <w:sz w:val="15"/>
+          <w:szCs w:val="15"/>
+        </w:rPr>
+        <w:t>D ]</w:t>
+      </w:r>
+      <w:proofErr w:type="gramEnd"/>
       <w:r>
         <w:rPr>
           <w:rFonts w:ascii="EditControl" w:eastAsia="Times New Roman" w:hAnsi="EditControl" w:cs="Times New Roman"/>
@@ -4963,8 +5876,21 @@
           <w:sz w:val="15"/>
           <w:szCs w:val="15"/>
         </w:rPr>
-        <w:t>0E Ä 1E ° 2E .</w:t>
-      </w:r>
+        <w:t>0E Ä 1E ° 2</w:t>
+      </w:r>
+      <w:proofErr w:type="gramStart"/>
+      <w:r>
+        <w:rPr>
+          <w:rFonts w:ascii="CourierNew" w:eastAsia="Times New Roman" w:hAnsi="CourierNew" w:cs="Times New Roman"/>
+          <w:b/>
+          <w:bCs/>
+          <w:color w:val="000000"/>
+          <w:sz w:val="15"/>
+          <w:szCs w:val="15"/>
+        </w:rPr>
+        <w:t>E .</w:t>
+      </w:r>
+      <w:proofErr w:type="gramEnd"/>
       <w:r>
         <w:rPr>
           <w:rFonts w:ascii="EditControl" w:eastAsia="Times New Roman" w:hAnsi="EditControl" w:cs="Times New Roman"/>
@@ -5114,8 +6040,21 @@
           <w:sz w:val="15"/>
           <w:szCs w:val="15"/>
         </w:rPr>
-        <w:t>3F ?</w:t>
-      </w:r>
+        <w:t>3</w:t>
+      </w:r>
+      <w:proofErr w:type="gramStart"/>
+      <w:r>
+        <w:rPr>
+          <w:rFonts w:ascii="CourierNew" w:eastAsia="Times New Roman" w:hAnsi="CourierNew" w:cs="Times New Roman"/>
+          <w:b/>
+          <w:bCs/>
+          <w:color w:val="000000"/>
+          <w:sz w:val="15"/>
+          <w:szCs w:val="15"/>
+        </w:rPr>
+        <w:t>F ?</w:t>
+      </w:r>
+      <w:proofErr w:type="gramEnd"/>
       <w:r>
         <w:rPr>
           <w:rFonts w:ascii="EditControl" w:eastAsia="Times New Roman" w:hAnsi="EditControl" w:cs="Times New Roman"/>
@@ -6135,6 +7074,7 @@
           <w:sz w:val="18"/>
           <w:szCs w:val="18"/>
         </w:rPr>
+        <w:lastRenderedPageBreak/>
         <w:t>Both CoCo 1/2 mode and the CoCo3 mode uses this same characters. While in CoCo 1/2 mode, the scan lines start with line 15 then loops around to 0 through 10. This is a total of 12 lines. Because it starts with line 15, this creates a blank line above the character. This is a standard feature of the CoCo3 in this mode. You can see the byte in the CoCo3 ROM code at $C232. This shows the default setting for 32 column mode is 15 in the VERTICAL SCROLL REGISTER. In CoCo3 mode, the VERTICAL SCROLL REGISTER is set to 0, so there is no scan line above the character in this mode. This allows the same Character Generator ROM to be used for both modes.</w:t>
       </w:r>
     </w:p>
@@ -6167,7 +7107,67 @@
           <w:sz w:val="18"/>
           <w:szCs w:val="18"/>
         </w:rPr>
-        <w:t xml:space="preserve"> has two character ROMs. The HI-RES text screens use one of the character generator ROMs and the CoCo1/2 compatible 32 character text screens use the other. In the CoCo1/2 character ROM, the characters have been moved down two lines to make it more compatible with some of the CoCo1/2 programs. In the rare case where the CoCo1/2 text screens need to use the original CoCo3 characters, there is a method to swap the two ROM banks. This feature is explained below.</w:t>
+        <w:t xml:space="preserve"> has </w:t>
+      </w:r>
+      <w:proofErr w:type="gramStart"/>
+      <w:r>
+        <w:rPr>
+          <w:rFonts w:ascii="LiberationSerif" w:hAnsi="LiberationSerif"/>
+          <w:color w:val="000000"/>
+          <w:sz w:val="18"/>
+          <w:szCs w:val="18"/>
+        </w:rPr>
+        <w:t>two character</w:t>
+      </w:r>
+      <w:proofErr w:type="gramEnd"/>
+      <w:r>
+        <w:rPr>
+          <w:rFonts w:ascii="LiberationSerif" w:hAnsi="LiberationSerif"/>
+          <w:color w:val="000000"/>
+          <w:sz w:val="18"/>
+          <w:szCs w:val="18"/>
+        </w:rPr>
+        <w:t xml:space="preserve"> ROMs. The HI-RES text screens use one of the character generator ROMs and the CoCo1/2 compatible </w:t>
+      </w:r>
+      <w:proofErr w:type="gramStart"/>
+      <w:r>
+        <w:rPr>
+          <w:rFonts w:ascii="LiberationSerif" w:hAnsi="LiberationSerif"/>
+          <w:color w:val="000000"/>
+          <w:sz w:val="18"/>
+          <w:szCs w:val="18"/>
+        </w:rPr>
+        <w:t>32 character</w:t>
+      </w:r>
+      <w:proofErr w:type="gramEnd"/>
+      <w:r>
+        <w:rPr>
+          <w:rFonts w:ascii="LiberationSerif" w:hAnsi="LiberationSerif"/>
+          <w:color w:val="000000"/>
+          <w:sz w:val="18"/>
+          <w:szCs w:val="18"/>
+        </w:rPr>
+        <w:t xml:space="preserve"> text screens use the other. In the CoCo1/</w:t>
+      </w:r>
+      <w:proofErr w:type="gramStart"/>
+      <w:r>
+        <w:rPr>
+          <w:rFonts w:ascii="LiberationSerif" w:hAnsi="LiberationSerif"/>
+          <w:color w:val="000000"/>
+          <w:sz w:val="18"/>
+          <w:szCs w:val="18"/>
+        </w:rPr>
+        <w:t>2 character</w:t>
+      </w:r>
+      <w:proofErr w:type="gramEnd"/>
+      <w:r>
+        <w:rPr>
+          <w:rFonts w:ascii="LiberationSerif" w:hAnsi="LiberationSerif"/>
+          <w:color w:val="000000"/>
+          <w:sz w:val="18"/>
+          <w:szCs w:val="18"/>
+        </w:rPr>
+        <w:t xml:space="preserve"> ROM, the characters have been moved down two lines to make it more compatible with some of the CoCo1/2 programs. In the rare case where the CoCo1/2 text screens need to use the original CoCo3 characters, there is a method to swap the two ROM banks. This feature is explained below.</w:t>
       </w:r>
     </w:p>
     <w:p>
@@ -6497,7 +7497,6 @@
           <w:sz w:val="18"/>
           <w:szCs w:val="18"/>
         </w:rPr>
-        <w:lastRenderedPageBreak/>
         <w:t>Any changes made to the Character Generator Storage will be reflected to the screen immediately. And changes made to the Character Generator Storage will persist until the original contents are written back into the Storage or the CoCo3 is powered off then back on.</w:t>
       </w:r>
     </w:p>
@@ -6586,16 +7585,36 @@
           <w:sz w:val="18"/>
           <w:szCs w:val="18"/>
         </w:rPr>
-        <w:t xml:space="preserve"> [Choose ether slot 2 or 4]</w:t>
-      </w:r>
-      <w:r>
-        <w:rPr>
-          <w:rFonts w:ascii="TimesNewRoman" w:hAnsi="TimesNewRoman"/>
-          <w:color w:val="000000"/>
-          <w:sz w:val="18"/>
-          <w:szCs w:val="18"/>
-        </w:rPr>
-        <w:t xml:space="preserve">  Then you must select a .dsk file</w:t>
+        <w:t xml:space="preserve"> [Choose ether slot 2 or 4</w:t>
+      </w:r>
+      <w:proofErr w:type="gramStart"/>
+      <w:r>
+        <w:rPr>
+          <w:rFonts w:ascii="TimesNewRoman" w:hAnsi="TimesNewRoman"/>
+          <w:color w:val="000000"/>
+          <w:sz w:val="18"/>
+          <w:szCs w:val="18"/>
+        </w:rPr>
+        <w:t>]</w:t>
+      </w:r>
+      <w:r>
+        <w:rPr>
+          <w:rFonts w:ascii="TimesNewRoman" w:hAnsi="TimesNewRoman"/>
+          <w:color w:val="000000"/>
+          <w:sz w:val="18"/>
+          <w:szCs w:val="18"/>
+        </w:rPr>
+        <w:t xml:space="preserve">  Then</w:t>
+      </w:r>
+      <w:proofErr w:type="gramEnd"/>
+      <w:r>
+        <w:rPr>
+          <w:rFonts w:ascii="TimesNewRoman" w:hAnsi="TimesNewRoman"/>
+          <w:color w:val="000000"/>
+          <w:sz w:val="18"/>
+          <w:szCs w:val="18"/>
+        </w:rPr>
+        <w:t xml:space="preserve"> you must select a .dsk file</w:t>
       </w:r>
       <w:r>
         <w:rPr>
@@ -6651,7 +7670,27 @@
           <w:sz w:val="18"/>
           <w:szCs w:val="18"/>
         </w:rPr>
-        <w:t>Disk Extended Color Basic supports 4, single sided 35 track, 18 sector disks.  The hardware supports double sided floppy which can be used in OS9.  The OSD examines the .dsk file size and mounts the disk as double sided if its size is larger that a 35 track single sided disk.</w:t>
+        <w:t xml:space="preserve">Disk Extended Color Basic supports 4, single sided 35 track, 18 sector disks.  The hardware supports double sided floppy which can be used in OS9.  The OSD examines the .dsk file size and mounts the disk as double sided if its size is larger that a </w:t>
+      </w:r>
+      <w:proofErr w:type="gramStart"/>
+      <w:r>
+        <w:rPr>
+          <w:rFonts w:ascii="TimesNewRoman" w:hAnsi="TimesNewRoman"/>
+          <w:color w:val="000000"/>
+          <w:sz w:val="18"/>
+          <w:szCs w:val="18"/>
+        </w:rPr>
+        <w:t>35 track</w:t>
+      </w:r>
+      <w:proofErr w:type="gramEnd"/>
+      <w:r>
+        <w:rPr>
+          <w:rFonts w:ascii="TimesNewRoman" w:hAnsi="TimesNewRoman"/>
+          <w:color w:val="000000"/>
+          <w:sz w:val="18"/>
+          <w:szCs w:val="18"/>
+        </w:rPr>
+        <w:t xml:space="preserve"> single sided disk.</w:t>
       </w:r>
     </w:p>
     <w:p>
@@ -6745,7 +7784,27 @@
           <w:sz w:val="18"/>
           <w:szCs w:val="18"/>
         </w:rPr>
-        <w:t xml:space="preserve"> register compatible interface has been added to allow super-floppy’s to be mounted and ran.  The super-floppy is mounted as a .dsk or .vhd file.  </w:t>
+        <w:t xml:space="preserve"> register compatible interface has been added to allow super-floppy’s to be mounted and ran.  The super-floppy is mounted as </w:t>
+      </w:r>
+      <w:proofErr w:type="gramStart"/>
+      <w:r>
+        <w:rPr>
+          <w:rFonts w:ascii="TimesNewRoman" w:hAnsi="TimesNewRoman"/>
+          <w:color w:val="000000"/>
+          <w:sz w:val="18"/>
+          <w:szCs w:val="18"/>
+        </w:rPr>
+        <w:t>a .dsk</w:t>
+      </w:r>
+      <w:proofErr w:type="gramEnd"/>
+      <w:r>
+        <w:rPr>
+          <w:rFonts w:ascii="TimesNewRoman" w:hAnsi="TimesNewRoman"/>
+          <w:color w:val="000000"/>
+          <w:sz w:val="18"/>
+          <w:szCs w:val="18"/>
+        </w:rPr>
+        <w:t xml:space="preserve"> or .vhd file.  </w:t>
       </w:r>
       <w:r>
         <w:rPr>
@@ -6808,7 +7867,17 @@
           <w:sz w:val="18"/>
           <w:szCs w:val="18"/>
         </w:rPr>
-        <w:t>the actual hardware CoCoSDC</w:t>
+        <w:t xml:space="preserve">the actual hardware </w:t>
+      </w:r>
+      <w:r>
+        <w:rPr>
+          <w:rFonts w:ascii="TimesNewRoman" w:hAnsi="TimesNewRoman"/>
+          <w:color w:val="000000"/>
+          <w:sz w:val="18"/>
+          <w:szCs w:val="18"/>
+        </w:rPr>
+        <w:lastRenderedPageBreak/>
+        <w:t>CoCoSDC</w:t>
       </w:r>
       <w:r>
         <w:rPr>
@@ -6873,7 +7942,67 @@
           <w:sz w:val="18"/>
           <w:szCs w:val="18"/>
         </w:rPr>
-        <w:t xml:space="preserve">the NitrOS9 Ease of Use superfloppies support a second superfloppy ‘blank’ hard drive as drive 1 on the CoCoSDC.  This second HD is referenced as /H1.  Also while the NitrOS9 CoCoSDC driver shuts down normal floppy access on the CoCoSDC, NitrOS9 does see the floppy controller in slot 4.  The On Screen Display for control of MiSTer functions has been updated to allow slot 4 floppies to be mounted for function under NitrOS9.  Also note, that at the time of writing the Ease Of Use only has supplied floppy descriptors /d0 and /d1.  Use of Drive 2 and 3 from slot 4 will require </w:t>
+        <w:t xml:space="preserve">the NitrOS9 Ease of Use superfloppies support a second superfloppy ‘blank’ hard drive as drive 1 on the CoCoSDC.  This second HD is referenced as /H1.  </w:t>
+      </w:r>
+      <w:proofErr w:type="gramStart"/>
+      <w:r>
+        <w:rPr>
+          <w:rFonts w:ascii="TimesNewRoman" w:hAnsi="TimesNewRoman"/>
+          <w:color w:val="000000"/>
+          <w:sz w:val="18"/>
+          <w:szCs w:val="18"/>
+        </w:rPr>
+        <w:t>Also</w:t>
+      </w:r>
+      <w:proofErr w:type="gramEnd"/>
+      <w:r>
+        <w:rPr>
+          <w:rFonts w:ascii="TimesNewRoman" w:hAnsi="TimesNewRoman"/>
+          <w:color w:val="000000"/>
+          <w:sz w:val="18"/>
+          <w:szCs w:val="18"/>
+        </w:rPr>
+        <w:t xml:space="preserve"> while the NitrOS9 CoCoSDC driver shuts down normal floppy access on the CoCoSDC, NitrOS9 does see the floppy controller in slot 4.  The </w:t>
+      </w:r>
+      <w:proofErr w:type="gramStart"/>
+      <w:r>
+        <w:rPr>
+          <w:rFonts w:ascii="TimesNewRoman" w:hAnsi="TimesNewRoman"/>
+          <w:color w:val="000000"/>
+          <w:sz w:val="18"/>
+          <w:szCs w:val="18"/>
+        </w:rPr>
+        <w:t>On Screen</w:t>
+      </w:r>
+      <w:proofErr w:type="gramEnd"/>
+      <w:r>
+        <w:rPr>
+          <w:rFonts w:ascii="TimesNewRoman" w:hAnsi="TimesNewRoman"/>
+          <w:color w:val="000000"/>
+          <w:sz w:val="18"/>
+          <w:szCs w:val="18"/>
+        </w:rPr>
+        <w:t xml:space="preserve"> Display for control of MiSTer functions has been updated to allow slot 4 floppies to be mounted for function under NitrOS9.  Also note, that at the time of writing the Ease </w:t>
+      </w:r>
+      <w:proofErr w:type="gramStart"/>
+      <w:r>
+        <w:rPr>
+          <w:rFonts w:ascii="TimesNewRoman" w:hAnsi="TimesNewRoman"/>
+          <w:color w:val="000000"/>
+          <w:sz w:val="18"/>
+          <w:szCs w:val="18"/>
+        </w:rPr>
+        <w:t>Of</w:t>
+      </w:r>
+      <w:proofErr w:type="gramEnd"/>
+      <w:r>
+        <w:rPr>
+          <w:rFonts w:ascii="TimesNewRoman" w:hAnsi="TimesNewRoman"/>
+          <w:color w:val="000000"/>
+          <w:sz w:val="18"/>
+          <w:szCs w:val="18"/>
+        </w:rPr>
+        <w:t xml:space="preserve"> Use only has supplied floppy descriptors /d0 and /d1.  Use of Drive 2 and 3 from slot 4 will require </w:t>
       </w:r>
       <w:r>
         <w:rPr>
@@ -7076,17 +8205,87 @@
           <w:sz w:val="18"/>
           <w:szCs w:val="18"/>
         </w:rPr>
-        <w:t xml:space="preserve"> sound hardware. Plug in a set of headphones or speakers to hear the sound. The volume is loud, so a volume control is mandatory when listening. Along with the original CoCo3 sound, the Orchestra-90 sound is also implemented using the same hardware. No additional setup is needed to listen to the sound from the </w:t>
-      </w:r>
-      <w:r>
-        <w:rPr>
-          <w:rFonts w:ascii="TimesNewRoman" w:hAnsi="TimesNewRoman"/>
-          <w:color w:val="000000"/>
-          <w:sz w:val="18"/>
-          <w:szCs w:val="18"/>
-        </w:rPr>
-        <w:lastRenderedPageBreak/>
-        <w:t xml:space="preserve">Orchestra-90CC. The Orchestra-90CC sound hardware has been extended to give 16 bit sound. The normal 8 bit sound interface uses two addresses to program, $FF7A for left channel and $FF7B for the right. CoCo3FPGA uses two additional addresses to extend the two 8 bit registers to 16 bits. Addresses $FF7C is the lower 8 bits for the left channel and $FF7D for the right channel. Writing into $FF7C and $FF7D only buffer the data. It is actually written into the sound hardware registers when the accompanying most significant 8 bit address is written. This means the data written into $FF7C does not take </w:t>
+        <w:t xml:space="preserve"> sound hardware. Plug in a set of headphones or speakers to hear the sound. The volume is loud, so a volume control is mandatory when listening. Along with the original CoCo3 sound, the Orchestra-90 sound is also implemented using the same hardware. No additional setup is needed to listen to the sound from the Orchestra-90CC. The Orchestra-90CC sound hardware has been extended to give </w:t>
+      </w:r>
+      <w:proofErr w:type="gramStart"/>
+      <w:r>
+        <w:rPr>
+          <w:rFonts w:ascii="TimesNewRoman" w:hAnsi="TimesNewRoman"/>
+          <w:color w:val="000000"/>
+          <w:sz w:val="18"/>
+          <w:szCs w:val="18"/>
+        </w:rPr>
+        <w:t>16 bit</w:t>
+      </w:r>
+      <w:proofErr w:type="gramEnd"/>
+      <w:r>
+        <w:rPr>
+          <w:rFonts w:ascii="TimesNewRoman" w:hAnsi="TimesNewRoman"/>
+          <w:color w:val="000000"/>
+          <w:sz w:val="18"/>
+          <w:szCs w:val="18"/>
+        </w:rPr>
+        <w:t xml:space="preserve"> sound. The normal </w:t>
+      </w:r>
+      <w:proofErr w:type="gramStart"/>
+      <w:r>
+        <w:rPr>
+          <w:rFonts w:ascii="TimesNewRoman" w:hAnsi="TimesNewRoman"/>
+          <w:color w:val="000000"/>
+          <w:sz w:val="18"/>
+          <w:szCs w:val="18"/>
+        </w:rPr>
+        <w:t>8 bit</w:t>
+      </w:r>
+      <w:proofErr w:type="gramEnd"/>
+      <w:r>
+        <w:rPr>
+          <w:rFonts w:ascii="TimesNewRoman" w:hAnsi="TimesNewRoman"/>
+          <w:color w:val="000000"/>
+          <w:sz w:val="18"/>
+          <w:szCs w:val="18"/>
+        </w:rPr>
+        <w:t xml:space="preserve"> sound interface uses two addresses to program, $FF7A for left channel and $FF7B for the right. CoCo3FPGA uses two additional addresses to extend the two </w:t>
+      </w:r>
+      <w:proofErr w:type="gramStart"/>
+      <w:r>
+        <w:rPr>
+          <w:rFonts w:ascii="TimesNewRoman" w:hAnsi="TimesNewRoman"/>
+          <w:color w:val="000000"/>
+          <w:sz w:val="18"/>
+          <w:szCs w:val="18"/>
+        </w:rPr>
+        <w:t>8 bit</w:t>
+      </w:r>
+      <w:proofErr w:type="gramEnd"/>
+      <w:r>
+        <w:rPr>
+          <w:rFonts w:ascii="TimesNewRoman" w:hAnsi="TimesNewRoman"/>
+          <w:color w:val="000000"/>
+          <w:sz w:val="18"/>
+          <w:szCs w:val="18"/>
+        </w:rPr>
+        <w:t xml:space="preserve"> registers to 16 bits. Addresses $FF7C is the lower 8 bits for the left channel and $FF7D for the right channel. Writing into $FF7C and $FF7D only buffer the data. It is actually written into the sound hardware registers when the accompanying most significant </w:t>
+      </w:r>
+      <w:proofErr w:type="gramStart"/>
+      <w:r>
+        <w:rPr>
+          <w:rFonts w:ascii="TimesNewRoman" w:hAnsi="TimesNewRoman"/>
+          <w:color w:val="000000"/>
+          <w:sz w:val="18"/>
+          <w:szCs w:val="18"/>
+        </w:rPr>
+        <w:t>8 bit</w:t>
+      </w:r>
+      <w:proofErr w:type="gramEnd"/>
+      <w:r>
+        <w:rPr>
+          <w:rFonts w:ascii="TimesNewRoman" w:hAnsi="TimesNewRoman"/>
+          <w:color w:val="000000"/>
+          <w:sz w:val="18"/>
+          <w:szCs w:val="18"/>
+        </w:rPr>
+        <w:t xml:space="preserve"> address is written. This means the data written into $FF7C does not take </w:t>
       </w:r>
       <w:r>
         <w:rPr>
@@ -7534,6 +8733,7 @@
           <w:szCs w:val="30"/>
           <w:u w:val="single"/>
         </w:rPr>
+        <w:lastRenderedPageBreak/>
         <w:t>NitrOS-9 Special Features</w:t>
       </w:r>
     </w:p>
@@ -7597,7 +8797,27 @@
           <w:sz w:val="18"/>
           <w:szCs w:val="18"/>
         </w:rPr>
-        <w:t>NitrOS9 Super-floppy’s in the form of .dsk or .vhd files are supported through a register compatible cocosdc interface.</w:t>
+        <w:t xml:space="preserve">NitrOS9 Super-floppy’s in the form </w:t>
+      </w:r>
+      <w:proofErr w:type="gramStart"/>
+      <w:r>
+        <w:rPr>
+          <w:rFonts w:ascii="TimesNewRoman" w:hAnsi="TimesNewRoman"/>
+          <w:color w:val="000000"/>
+          <w:sz w:val="18"/>
+          <w:szCs w:val="18"/>
+        </w:rPr>
+        <w:t>of .dsk</w:t>
+      </w:r>
+      <w:proofErr w:type="gramEnd"/>
+      <w:r>
+        <w:rPr>
+          <w:rFonts w:ascii="TimesNewRoman" w:hAnsi="TimesNewRoman"/>
+          <w:color w:val="000000"/>
+          <w:sz w:val="18"/>
+          <w:szCs w:val="18"/>
+        </w:rPr>
+        <w:t xml:space="preserve"> or .vhd files are supported through a register compatible cocosdc interface.</w:t>
       </w:r>
     </w:p>
     <w:p>
@@ -7776,7 +8996,6 @@
                 <w:szCs w:val="21"/>
                 <w:u w:val="single"/>
               </w:rPr>
-              <w:lastRenderedPageBreak/>
               <w:t>Port Address</w:t>
             </w:r>
           </w:p>
@@ -8681,6 +9900,7 @@
           <w:sz w:val="18"/>
           <w:szCs w:val="18"/>
         </w:rPr>
+        <w:lastRenderedPageBreak/>
         <w:t>{</w:t>
       </w:r>
       <w:r>
@@ -8700,8 +9920,18 @@
           <w:szCs w:val="18"/>
         </w:rPr>
         <w:tab/>
+      </w:r>
+      <w:proofErr w:type="gramStart"/>
+      <w:r>
+        <w:rPr>
+          <w:rFonts w:ascii="TimesNewRoman" w:hAnsi="TimesNewRoman"/>
+          <w:color w:val="000000"/>
+          <w:sz w:val="18"/>
+          <w:szCs w:val="18"/>
+        </w:rPr>
         <w:t>Control ,</w:t>
       </w:r>
+      <w:proofErr w:type="gramEnd"/>
     </w:p>
     <w:p>
       <w:pPr>
@@ -8735,21 +9965,51 @@
           <w:szCs w:val="18"/>
         </w:rPr>
         <w:tab/>
+      </w:r>
+      <w:proofErr w:type="gramStart"/>
+      <w:r>
+        <w:rPr>
+          <w:rFonts w:ascii="TimesNewRoman" w:hAnsi="TimesNewRoman"/>
+          <w:color w:val="000000"/>
+          <w:sz w:val="18"/>
+          <w:szCs w:val="18"/>
+        </w:rPr>
         <w:t>Control .</w:t>
       </w:r>
-    </w:p>
-    <w:p>
-      <w:pPr>
-        <w:pStyle w:val="NormalWeb"/>
-      </w:pPr>
-      <w:r>
-        <w:rPr>
-          <w:rFonts w:ascii="TimesNewRoman" w:hAnsi="TimesNewRoman"/>
-          <w:color w:val="000000"/>
-          <w:sz w:val="18"/>
-          <w:szCs w:val="18"/>
-        </w:rPr>
-        <w:t>Read the Special Key section of “Getting Started With NitrOS-9” for more information and other</w:t>
+      <w:proofErr w:type="gramEnd"/>
+    </w:p>
+    <w:p>
+      <w:pPr>
+        <w:pStyle w:val="NormalWeb"/>
+      </w:pPr>
+      <w:r>
+        <w:rPr>
+          <w:rFonts w:ascii="TimesNewRoman" w:hAnsi="TimesNewRoman"/>
+          <w:color w:val="000000"/>
+          <w:sz w:val="18"/>
+          <w:szCs w:val="18"/>
+        </w:rPr>
+        <w:t xml:space="preserve">Read the Special Key section of “Getting Started </w:t>
+      </w:r>
+      <w:proofErr w:type="gramStart"/>
+      <w:r>
+        <w:rPr>
+          <w:rFonts w:ascii="TimesNewRoman" w:hAnsi="TimesNewRoman"/>
+          <w:color w:val="000000"/>
+          <w:sz w:val="18"/>
+          <w:szCs w:val="18"/>
+        </w:rPr>
+        <w:t>With</w:t>
+      </w:r>
+      <w:proofErr w:type="gramEnd"/>
+      <w:r>
+        <w:rPr>
+          <w:rFonts w:ascii="TimesNewRoman" w:hAnsi="TimesNewRoman"/>
+          <w:color w:val="000000"/>
+          <w:sz w:val="18"/>
+          <w:szCs w:val="18"/>
+        </w:rPr>
+        <w:t xml:space="preserve"> NitrOS-9” for more information and other</w:t>
       </w:r>
       <w:r>
         <w:rPr>
@@ -8986,7 +10246,6 @@
           <w:szCs w:val="21"/>
           <w:u w:val="single"/>
         </w:rPr>
-        <w:lastRenderedPageBreak/>
         <w:t>Revisions</w:t>
       </w:r>
     </w:p>
@@ -9044,7 +10303,27 @@
           <w:sz w:val="18"/>
           <w:szCs w:val="18"/>
         </w:rPr>
-        <w:t>Updated MPI slot 4 and floppy sections to documenting the register level compatible cocosdc interface to be able to run the NitrOS9 Ease of Use Project super-floppy’s.</w:t>
+        <w:t>Updated MPI slot 4 and floppy sections to documenting the register level compatible cocosdc interface to be able to run the NitrOS9 Ease of Use Project super-</w:t>
+      </w:r>
+      <w:proofErr w:type="gramStart"/>
+      <w:r>
+        <w:rPr>
+          <w:rFonts w:ascii="TimesNewRoman" w:eastAsia="Times New Roman" w:hAnsi="TimesNewRoman" w:cs="Times New Roman"/>
+          <w:color w:val="000000"/>
+          <w:sz w:val="18"/>
+          <w:szCs w:val="18"/>
+        </w:rPr>
+        <w:t>floppy’s</w:t>
+      </w:r>
+      <w:proofErr w:type="gramEnd"/>
+      <w:r>
+        <w:rPr>
+          <w:rFonts w:ascii="TimesNewRoman" w:eastAsia="Times New Roman" w:hAnsi="TimesNewRoman" w:cs="Times New Roman"/>
+          <w:color w:val="000000"/>
+          <w:sz w:val="18"/>
+          <w:szCs w:val="18"/>
+        </w:rPr>
+        <w:t>.</w:t>
       </w:r>
     </w:p>
     <w:p>
@@ -9116,7 +10395,51 @@
           <w:sz w:val="18"/>
           <w:szCs w:val="18"/>
         </w:rPr>
-        <w:t>6809 core changed to Greg Miller’s cycle accurate implementation.  RS-232 moved to MPK slot 1.</w:t>
+        <w:t xml:space="preserve">6809 </w:t>
+      </w:r>
+      <w:proofErr w:type="gramStart"/>
+      <w:r>
+        <w:rPr>
+          <w:rFonts w:ascii="TimesNewRoman" w:eastAsia="Times New Roman" w:hAnsi="TimesNewRoman" w:cs="Times New Roman"/>
+          <w:color w:val="000000"/>
+          <w:sz w:val="18"/>
+          <w:szCs w:val="18"/>
+        </w:rPr>
+        <w:t>core</w:t>
+      </w:r>
+      <w:proofErr w:type="gramEnd"/>
+      <w:r>
+        <w:rPr>
+          <w:rFonts w:ascii="TimesNewRoman" w:eastAsia="Times New Roman" w:hAnsi="TimesNewRoman" w:cs="Times New Roman"/>
+          <w:color w:val="000000"/>
+          <w:sz w:val="18"/>
+          <w:szCs w:val="18"/>
+        </w:rPr>
+        <w:t xml:space="preserve"> changed to Greg Miller’s cycle accurate implementation.  RS-232 moved to MPK slot 1.</w:t>
+      </w:r>
+    </w:p>
+    <w:p>
+      <w:pPr>
+        <w:pStyle w:val="ListParagraph"/>
+        <w:numPr>
+          <w:ilvl w:val="1"/>
+          <w:numId w:val="1"/>
+        </w:numPr>
+        <w:rPr>
+          <w:rFonts w:ascii="TimesNewRoman" w:eastAsia="Times New Roman" w:hAnsi="TimesNewRoman" w:cs="Times New Roman"/>
+          <w:color w:val="000000"/>
+          <w:sz w:val="18"/>
+          <w:szCs w:val="18"/>
+        </w:rPr>
+      </w:pPr>
+      <w:r>
+        <w:rPr>
+          <w:rFonts w:ascii="TimesNewRoman" w:eastAsia="Times New Roman" w:hAnsi="TimesNewRoman" w:cs="Times New Roman"/>
+          <w:color w:val="000000"/>
+          <w:sz w:val="18"/>
+          <w:szCs w:val="18"/>
+        </w:rPr>
+        <w:t>Removed artifacts from SW5.  Added Artifacts menu and added MESS artifacts.</w:t>
       </w:r>
     </w:p>
     <w:p>
@@ -9233,6 +10556,92 @@
     </w:lvl>
   </w:abstractNum>
   <w:abstractNum w:abstractNumId="1" w15:restartNumberingAfterBreak="0">
+    <w:nsid w:val="444B3851"/>
+    <w:multiLevelType w:val="hybridMultilevel"/>
+    <w:tmpl w:val="92C058D4"/>
+    <w:lvl w:ilvl="0" w:tplc="0409000F">
+      <w:start w:val="1"/>
+      <w:numFmt w:val="decimal"/>
+      <w:lvlText w:val="%1."/>
+      <w:lvlJc w:val="left"/>
+      <w:pPr>
+        <w:ind w:left="720" w:hanging="360"/>
+      </w:pPr>
+    </w:lvl>
+    <w:lvl w:ilvl="1" w:tplc="04090019" w:tentative="1">
+      <w:start w:val="1"/>
+      <w:numFmt w:val="lowerLetter"/>
+      <w:lvlText w:val="%2."/>
+      <w:lvlJc w:val="left"/>
+      <w:pPr>
+        <w:ind w:left="1440" w:hanging="360"/>
+      </w:pPr>
+    </w:lvl>
+    <w:lvl w:ilvl="2" w:tplc="0409001B" w:tentative="1">
+      <w:start w:val="1"/>
+      <w:numFmt w:val="lowerRoman"/>
+      <w:lvlText w:val="%3."/>
+      <w:lvlJc w:val="right"/>
+      <w:pPr>
+        <w:ind w:left="2160" w:hanging="180"/>
+      </w:pPr>
+    </w:lvl>
+    <w:lvl w:ilvl="3" w:tplc="0409000F" w:tentative="1">
+      <w:start w:val="1"/>
+      <w:numFmt w:val="decimal"/>
+      <w:lvlText w:val="%4."/>
+      <w:lvlJc w:val="left"/>
+      <w:pPr>
+        <w:ind w:left="2880" w:hanging="360"/>
+      </w:pPr>
+    </w:lvl>
+    <w:lvl w:ilvl="4" w:tplc="04090019" w:tentative="1">
+      <w:start w:val="1"/>
+      <w:numFmt w:val="lowerLetter"/>
+      <w:lvlText w:val="%5."/>
+      <w:lvlJc w:val="left"/>
+      <w:pPr>
+        <w:ind w:left="3600" w:hanging="360"/>
+      </w:pPr>
+    </w:lvl>
+    <w:lvl w:ilvl="5" w:tplc="0409001B" w:tentative="1">
+      <w:start w:val="1"/>
+      <w:numFmt w:val="lowerRoman"/>
+      <w:lvlText w:val="%6."/>
+      <w:lvlJc w:val="right"/>
+      <w:pPr>
+        <w:ind w:left="4320" w:hanging="180"/>
+      </w:pPr>
+    </w:lvl>
+    <w:lvl w:ilvl="6" w:tplc="0409000F" w:tentative="1">
+      <w:start w:val="1"/>
+      <w:numFmt w:val="decimal"/>
+      <w:lvlText w:val="%7."/>
+      <w:lvlJc w:val="left"/>
+      <w:pPr>
+        <w:ind w:left="5040" w:hanging="360"/>
+      </w:pPr>
+    </w:lvl>
+    <w:lvl w:ilvl="7" w:tplc="04090019" w:tentative="1">
+      <w:start w:val="1"/>
+      <w:numFmt w:val="lowerLetter"/>
+      <w:lvlText w:val="%8."/>
+      <w:lvlJc w:val="left"/>
+      <w:pPr>
+        <w:ind w:left="5760" w:hanging="360"/>
+      </w:pPr>
+    </w:lvl>
+    <w:lvl w:ilvl="8" w:tplc="0409001B" w:tentative="1">
+      <w:start w:val="1"/>
+      <w:numFmt w:val="lowerRoman"/>
+      <w:lvlText w:val="%9."/>
+      <w:lvlJc w:val="right"/>
+      <w:pPr>
+        <w:ind w:left="6480" w:hanging="180"/>
+      </w:pPr>
+    </w:lvl>
+  </w:abstractNum>
+  <w:abstractNum w:abstractNumId="2" w15:restartNumberingAfterBreak="0">
     <w:nsid w:val="71CC7C56"/>
     <w:multiLevelType w:val="multilevel"/>
     <w:tmpl w:val="99A6DC78"/>
@@ -9346,10 +10755,13 @@
     </w:lvl>
   </w:abstractNum>
   <w:num w:numId="1" w16cid:durableId="2031837547">
-    <w:abstractNumId w:val="1"/>
+    <w:abstractNumId w:val="2"/>
   </w:num>
   <w:num w:numId="2" w16cid:durableId="1877348283">
     <w:abstractNumId w:val="0"/>
+  </w:num>
+  <w:num w:numId="3" w16cid:durableId="793912370">
+    <w:abstractNumId w:val="1"/>
   </w:num>
 </w:numbering>
 </file>

</xml_diff>